<commit_message>
fix: change updated file persetujuan .docx
</commit_message>
<xml_diff>
--- a/static/files/contoh-persetujuan-donasi-logistik.docx
+++ b/static/files/contoh-persetujuan-donasi-logistik.docx
@@ -1,10 +1,10 @@
 
 <file path=word/document.xml><?xml version="1.0" encoding="utf-8"?>
-<w:document xmlns:wpc="http://schemas.microsoft.com/office/word/2010/wordprocessingCanvas" xmlns:cx="http://schemas.microsoft.com/office/drawing/2014/chartex" xmlns:cx1="http://schemas.microsoft.com/office/drawing/2015/9/8/chartex" xmlns:mc="http://schemas.openxmlformats.org/markup-compatibility/2006" xmlns:o="urn:schemas-microsoft-com:office:office" xmlns:r="http://schemas.openxmlformats.org/officeDocument/2006/relationships" xmlns:m="http://schemas.openxmlformats.org/officeDocument/2006/math" xmlns:v="urn:schemas-microsoft-com:vml" xmlns:wp14="http://schemas.microsoft.com/office/word/2010/wordprocessingDrawing" xmlns:wp="http://schemas.openxmlformats.org/drawingml/2006/wordprocessingDrawing" xmlns:w10="urn:schemas-microsoft-com:office:word" xmlns:w="http://schemas.openxmlformats.org/wordprocessingml/2006/main" xmlns:w14="http://schemas.microsoft.com/office/word/2010/wordml" xmlns:w15="http://schemas.microsoft.com/office/word/2012/wordml" xmlns:w16se="http://schemas.microsoft.com/office/word/2015/wordml/symex" xmlns:wpg="http://schemas.microsoft.com/office/word/2010/wordprocessingGroup" xmlns:wpi="http://schemas.microsoft.com/office/word/2010/wordprocessingInk" xmlns:wne="http://schemas.microsoft.com/office/word/2006/wordml" xmlns:wps="http://schemas.microsoft.com/office/word/2010/wordprocessingShape" mc:Ignorable="w14 w15 w16se wp14">
+<w:document xmlns:o="urn:schemas-microsoft-com:office:office" xmlns:r="http://schemas.openxmlformats.org/officeDocument/2006/relationships" xmlns:v="urn:schemas-microsoft-com:vml" xmlns:w="http://schemas.openxmlformats.org/wordprocessingml/2006/main" xmlns:w10="urn:schemas-microsoft-com:office:word" xmlns:wp="http://schemas.openxmlformats.org/drawingml/2006/wordprocessingDrawing" xmlns:wps="http://schemas.microsoft.com/office/word/2010/wordprocessingShape" xmlns:wpg="http://schemas.microsoft.com/office/word/2010/wordprocessingGroup" xmlns:mc="http://schemas.openxmlformats.org/markup-compatibility/2006" xmlns:wp14="http://schemas.microsoft.com/office/word/2010/wordprocessingDrawing" xmlns:w14="http://schemas.microsoft.com/office/word/2010/wordml" mc:Ignorable="w14 wp14">
   <w:body>
     <w:p>
       <w:pPr>
-        <w:pStyle w:val="BodyText"/>
+        <w:pStyle w:val="TextBody"/>
         <w:rPr>
           <w:rFonts w:ascii="Tahoma" w:hAnsi="Tahoma" w:cs="Tahoma"/>
           <w:lang w:val="id-ID"/>
@@ -14,116 +14,47 @@
       <w:bookmarkEnd w:id="0"/>
       <w:r>
         <w:rPr>
-          <w:rFonts w:ascii="Times New Roman"/>
+          <w:rFonts w:ascii="Times New Roman" w:hAnsi="Times New Roman"/>
           <w:lang w:val="id-ID"/>
         </w:rPr>
         <w:tab/>
-      </w:r>
-      <w:r>
-        <w:rPr>
-          <w:rFonts w:ascii="Times New Roman"/>
-          <w:lang w:val="id-ID"/>
-        </w:rPr>
         <w:tab/>
-      </w:r>
-      <w:r>
-        <w:rPr>
-          <w:rFonts w:ascii="Times New Roman"/>
-          <w:lang w:val="id-ID"/>
-        </w:rPr>
         <w:tab/>
-      </w:r>
-      <w:r>
-        <w:rPr>
-          <w:rFonts w:ascii="Times New Roman"/>
-          <w:lang w:val="id-ID"/>
-        </w:rPr>
         <w:tab/>
-      </w:r>
-      <w:r>
-        <w:rPr>
-          <w:rFonts w:ascii="Times New Roman"/>
-          <w:lang w:val="id-ID"/>
-        </w:rPr>
         <w:tab/>
-      </w:r>
-      <w:r>
-        <w:rPr>
-          <w:rFonts w:ascii="Times New Roman"/>
-          <w:lang w:val="id-ID"/>
-        </w:rPr>
         <w:tab/>
-      </w:r>
-      <w:r>
-        <w:rPr>
-          <w:rFonts w:ascii="Times New Roman"/>
-          <w:lang w:val="id-ID"/>
-        </w:rPr>
         <w:tab/>
-      </w:r>
-      <w:r>
-        <w:rPr>
-          <w:rFonts w:ascii="Times New Roman"/>
-          <w:lang w:val="id-ID"/>
-        </w:rPr>
         <w:tab/>
-      </w:r>
-      <w:r>
-        <w:rPr>
-          <w:rFonts w:ascii="Times New Roman"/>
-          <w:lang w:val="id-ID"/>
-        </w:rPr>
         <w:tab/>
-      </w:r>
-      <w:r>
-        <w:rPr>
-          <w:rFonts w:ascii="Times New Roman"/>
-          <w:lang w:val="id-ID"/>
-        </w:rPr>
         <w:tab/>
       </w:r>
     </w:p>
     <w:p>
       <w:pPr>
-        <w:pStyle w:val="BodyText"/>
-        <w:rPr>
-          <w:rFonts w:ascii="Times New Roman"/>
-          <w:lang w:val="id-ID"/>
-        </w:rPr>
-      </w:pPr>
-    </w:p>
-    <w:p>
-      <w:pPr>
-        <w:pStyle w:val="BodyText"/>
-        <w:rPr>
-          <w:rFonts w:ascii="Times New Roman"/>
-        </w:rPr>
-      </w:pPr>
-      <w:r>
-        <w:rPr>
-          <w:noProof/>
+        <w:pStyle w:val="TextBody"/>
+        <w:rPr>
+          <w:rFonts w:ascii="Times New Roman" w:hAnsi="Times New Roman"/>
+          <w:lang w:val="id-ID"/>
+        </w:rPr>
+      </w:pPr>
+      <w:r>
+        <w:rPr>
+          <w:rFonts w:ascii="Times New Roman" w:hAnsi="Times New Roman"/>
+          <w:lang w:val="id-ID"/>
         </w:rPr>
         <w:drawing>
-          <wp:anchor distT="0" distB="0" distL="114300" distR="114300" simplePos="0" relativeHeight="251664896" behindDoc="0" locked="0" layoutInCell="1" allowOverlap="1">
+          <wp:anchor behindDoc="0" distT="0" distB="0" distL="0" distR="0" simplePos="0" locked="0" layoutInCell="1" allowOverlap="1" relativeHeight="8">
             <wp:simplePos x="0" y="0"/>
             <wp:positionH relativeFrom="column">
-              <wp:posOffset>5181600</wp:posOffset>
+              <wp:posOffset>5093335</wp:posOffset>
             </wp:positionH>
             <wp:positionV relativeFrom="paragraph">
-              <wp:posOffset>0</wp:posOffset>
+              <wp:posOffset>139065</wp:posOffset>
             </wp:positionV>
-            <wp:extent cx="1000125" cy="1000125"/>
-            <wp:effectExtent l="19050" t="0" r="9525" b="0"/>
-            <wp:wrapThrough wrapText="bothSides">
-              <wp:wrapPolygon edited="0">
-                <wp:start x="-411" y="0"/>
-                <wp:lineTo x="-411" y="21394"/>
-                <wp:lineTo x="21806" y="21394"/>
-                <wp:lineTo x="21806" y="0"/>
-                <wp:lineTo x="-411" y="0"/>
-              </wp:wrapPolygon>
-            </wp:wrapThrough>
-            <wp:docPr id="5" name="Picture 5"/>
+            <wp:extent cx="1029335" cy="1026160"/>
+            <wp:effectExtent l="0" t="0" r="0" b="0"/>
+            <wp:wrapSquare wrapText="largest"/>
+            <wp:docPr id="1" name="Image1" descr=""/>
             <wp:cNvGraphicFramePr>
               <a:graphicFrameLocks xmlns:a="http://schemas.openxmlformats.org/drawingml/2006/main" noChangeAspect="1"/>
             </wp:cNvGraphicFramePr>
@@ -131,36 +62,25 @@
               <a:graphicData uri="http://schemas.openxmlformats.org/drawingml/2006/picture">
                 <pic:pic xmlns:pic="http://schemas.openxmlformats.org/drawingml/2006/picture">
                   <pic:nvPicPr>
-                    <pic:cNvPr id="0" name=""/>
-                    <pic:cNvPicPr/>
+                    <pic:cNvPr id="1" name="Image1" descr=""/>
+                    <pic:cNvPicPr>
+                      <a:picLocks noChangeAspect="1" noChangeArrowheads="1"/>
+                    </pic:cNvPicPr>
                   </pic:nvPicPr>
-                  <pic:blipFill rotWithShape="1">
-                    <a:blip r:embed="rId7" cstate="print">
-                      <a:extLst>
-                        <a:ext uri="{28A0092B-C50C-407E-A947-70E740481C1C}">
-                          <a14:useLocalDpi xmlns:a14="http://schemas.microsoft.com/office/drawing/2010/main" val="0"/>
-                        </a:ext>
-                      </a:extLst>
-                    </a:blip>
-                    <a:srcRect l="76110" t="20118" r="6826" b="52580"/>
-                    <a:stretch/>
+                  <pic:blipFill>
+                    <a:blip r:embed="rId2"/>
+                    <a:stretch>
+                      <a:fillRect/>
+                    </a:stretch>
                   </pic:blipFill>
                   <pic:spPr bwMode="auto">
                     <a:xfrm>
                       <a:off x="0" y="0"/>
-                      <a:ext cx="1000125" cy="1000125"/>
+                      <a:ext cx="1029335" cy="1026160"/>
                     </a:xfrm>
                     <a:prstGeom prst="rect">
                       <a:avLst/>
                     </a:prstGeom>
-                    <a:ln>
-                      <a:noFill/>
-                    </a:ln>
-                    <a:extLst>
-                      <a:ext uri="{53640926-AAD7-44D8-BBD7-CCE9431645EC}">
-                        <a14:shadowObscured xmlns:a14="http://schemas.microsoft.com/office/drawing/2010/main"/>
-                      </a:ext>
-                    </a:extLst>
                   </pic:spPr>
                 </pic:pic>
               </a:graphicData>
@@ -168,23 +88,31 @@
           </wp:anchor>
         </w:drawing>
       </w:r>
-      <w:r>
-        <w:rPr>
-          <w:noProof/>
+    </w:p>
+    <w:p>
+      <w:pPr>
+        <w:pStyle w:val="TextBody"/>
+        <w:rPr>
+          <w:rFonts w:ascii="Times New Roman" w:hAnsi="Times New Roman"/>
+        </w:rPr>
+      </w:pPr>
+      <w:r>
+        <w:rPr>
+          <w:rFonts w:ascii="Times New Roman" w:hAnsi="Times New Roman"/>
         </w:rPr>
         <w:drawing>
-          <wp:anchor distT="0" distB="0" distL="0" distR="0" simplePos="0" relativeHeight="251656704" behindDoc="0" locked="0" layoutInCell="1" allowOverlap="1">
+          <wp:anchor behindDoc="0" distT="0" distB="0" distL="19050" distR="9525" simplePos="0" locked="0" layoutInCell="1" allowOverlap="1" relativeHeight="2">
             <wp:simplePos x="0" y="0"/>
             <wp:positionH relativeFrom="page">
               <wp:posOffset>695325</wp:posOffset>
             </wp:positionH>
             <wp:positionV relativeFrom="paragraph">
-              <wp:posOffset>0</wp:posOffset>
+              <wp:posOffset>635</wp:posOffset>
             </wp:positionV>
             <wp:extent cx="904875" cy="996950"/>
-            <wp:effectExtent l="19050" t="0" r="9525" b="0"/>
+            <wp:effectExtent l="0" t="0" r="0" b="0"/>
             <wp:wrapNone/>
-            <wp:docPr id="1" name="image1.png"/>
+            <wp:docPr id="2" name="image1.png" descr=""/>
             <wp:cNvGraphicFramePr>
               <a:graphicFrameLocks xmlns:a="http://schemas.openxmlformats.org/drawingml/2006/main" noChangeAspect="1"/>
             </wp:cNvGraphicFramePr>
@@ -192,16 +120,18 @@
               <a:graphicData uri="http://schemas.openxmlformats.org/drawingml/2006/picture">
                 <pic:pic xmlns:pic="http://schemas.openxmlformats.org/drawingml/2006/picture">
                   <pic:nvPicPr>
-                    <pic:cNvPr id="2" name="image1.png"/>
-                    <pic:cNvPicPr/>
+                    <pic:cNvPr id="2" name="image1.png" descr=""/>
+                    <pic:cNvPicPr>
+                      <a:picLocks noChangeAspect="1" noChangeArrowheads="1"/>
+                    </pic:cNvPicPr>
                   </pic:nvPicPr>
                   <pic:blipFill>
-                    <a:blip r:embed="rId8" cstate="print"/>
+                    <a:blip r:embed="rId3"/>
                     <a:stretch>
                       <a:fillRect/>
                     </a:stretch>
                   </pic:blipFill>
-                  <pic:spPr>
+                  <pic:spPr bwMode="auto">
                     <a:xfrm>
                       <a:off x="0" y="0"/>
                       <a:ext cx="904875" cy="996950"/>
@@ -219,11 +149,13 @@
     </w:p>
     <w:p>
       <w:pPr>
-        <w:spacing w:before="18" w:line="486" w:lineRule="exact"/>
-        <w:ind w:left="1560" w:right="1528"/>
+        <w:pStyle w:val="Normal"/>
+        <w:spacing w:lineRule="exact" w:line="486" w:before="18" w:after="0"/>
+        <w:ind w:left="1560" w:right="1528" w:hanging="0"/>
         <w:jc w:val="center"/>
         <w:rPr>
           <w:rFonts w:ascii="Tahoma" w:hAnsi="Tahoma" w:cs="Tahoma"/>
+          <w:b/>
           <w:b/>
           <w:sz w:val="38"/>
           <w:szCs w:val="38"/>
@@ -231,7 +163,7 @@
       </w:pPr>
       <w:r>
         <w:rPr>
-          <w:rFonts w:ascii="Tahoma" w:hAnsi="Tahoma" w:cs="Tahoma"/>
+          <w:rFonts w:cs="Tahoma" w:ascii="Tahoma" w:hAnsi="Tahoma"/>
           <w:b/>
           <w:sz w:val="38"/>
           <w:szCs w:val="38"/>
@@ -241,10 +173,12 @@
     </w:p>
     <w:p>
       <w:pPr>
-        <w:ind w:left="1560" w:right="1528"/>
+        <w:pStyle w:val="Normal"/>
+        <w:ind w:left="1560" w:right="1528" w:hanging="0"/>
         <w:jc w:val="center"/>
         <w:rPr>
           <w:rFonts w:ascii="Tahoma" w:hAnsi="Tahoma" w:cs="Tahoma"/>
+          <w:b/>
           <w:b/>
           <w:sz w:val="26"/>
           <w:szCs w:val="26"/>
@@ -253,7 +187,7 @@
       </w:pPr>
       <w:r>
         <w:rPr>
-          <w:rFonts w:ascii="Tahoma" w:hAnsi="Tahoma" w:cs="Tahoma"/>
+          <w:rFonts w:cs="Tahoma" w:ascii="Tahoma" w:hAnsi="Tahoma"/>
           <w:b/>
           <w:sz w:val="26"/>
           <w:szCs w:val="26"/>
@@ -262,7 +196,7 @@
       </w:r>
       <w:r>
         <w:rPr>
-          <w:rFonts w:ascii="Tahoma" w:hAnsi="Tahoma" w:cs="Tahoma"/>
+          <w:rFonts w:cs="Tahoma" w:ascii="Tahoma" w:hAnsi="Tahoma"/>
           <w:b/>
           <w:sz w:val="26"/>
           <w:szCs w:val="26"/>
@@ -272,7 +206,7 @@
       </w:r>
       <w:r>
         <w:rPr>
-          <w:rFonts w:ascii="Tahoma" w:hAnsi="Tahoma" w:cs="Tahoma"/>
+          <w:rFonts w:cs="Tahoma" w:ascii="Tahoma" w:hAnsi="Tahoma"/>
           <w:b/>
           <w:sz w:val="26"/>
           <w:szCs w:val="26"/>
@@ -282,10 +216,12 @@
     </w:p>
     <w:p>
       <w:pPr>
-        <w:ind w:left="1560" w:right="1528"/>
+        <w:pStyle w:val="Normal"/>
+        <w:ind w:left="1560" w:right="1528" w:hanging="0"/>
         <w:jc w:val="center"/>
         <w:rPr>
-          <w:rFonts w:ascii="Calibri"/>
+          <w:rFonts w:ascii="Calibri" w:hAnsi="Calibri"/>
+          <w:b/>
           <w:b/>
           <w:sz w:val="32"/>
           <w:lang w:val="id-ID"/>
@@ -293,7 +229,7 @@
       </w:pPr>
       <w:r>
         <w:rPr>
-          <w:rFonts w:ascii="Tahoma" w:hAnsi="Tahoma" w:cs="Tahoma"/>
+          <w:rFonts w:cs="Tahoma" w:ascii="Tahoma" w:hAnsi="Tahoma"/>
           <w:b/>
           <w:sz w:val="26"/>
           <w:szCs w:val="26"/>
@@ -303,42 +239,54 @@
     </w:p>
     <w:p>
       <w:pPr>
-        <w:pStyle w:val="BodyText"/>
-        <w:rPr>
-          <w:rFonts w:ascii="Calibri"/>
+        <w:pStyle w:val="TextBody"/>
+        <w:rPr>
+          <w:rFonts w:ascii="Calibri" w:hAnsi="Calibri"/>
+          <w:b/>
           <w:b/>
           <w:sz w:val="20"/>
           <w:lang w:val="id-ID"/>
         </w:rPr>
       </w:pPr>
-    </w:p>
-    <w:p>
-      <w:pPr>
-        <w:pStyle w:val="BodyText"/>
-        <w:rPr>
-          <w:rFonts w:ascii="Calibri"/>
+      <w:r>
+        <w:rPr>
+          <w:rFonts w:ascii="Calibri" w:hAnsi="Calibri"/>
           <w:b/>
           <w:sz w:val="20"/>
           <w:lang w:val="id-ID"/>
         </w:rPr>
-      </w:pPr>
-      <w:r>
-        <w:rPr>
-          <w:noProof/>
-          <w:sz w:val="22"/>
+      </w:r>
+    </w:p>
+    <w:p>
+      <w:pPr>
+        <w:pStyle w:val="TextBody"/>
+        <w:rPr>
+          <w:rFonts w:ascii="Calibri" w:hAnsi="Calibri"/>
+          <w:b/>
+          <w:b/>
+          <w:sz w:val="20"/>
+          <w:lang w:val="id-ID"/>
+        </w:rPr>
+      </w:pPr>
+      <w:r>
+        <w:rPr>
+          <w:rFonts w:ascii="Calibri" w:hAnsi="Calibri"/>
+          <w:b/>
+          <w:sz w:val="20"/>
+          <w:lang w:val="id-ID"/>
         </w:rPr>
         <mc:AlternateContent>
           <mc:Choice Requires="wps">
             <w:drawing>
-              <wp:anchor distT="4294967295" distB="4294967295" distL="0" distR="0" simplePos="0" relativeHeight="251658752" behindDoc="1" locked="0" layoutInCell="1" allowOverlap="1">
+              <wp:anchor behindDoc="1" distT="0" distB="0" distL="0" distR="0" simplePos="0" locked="0" layoutInCell="1" allowOverlap="1" relativeHeight="3">
                 <wp:simplePos x="0" y="0"/>
                 <wp:positionH relativeFrom="page">
                   <wp:posOffset>666750</wp:posOffset>
                 </wp:positionH>
                 <wp:positionV relativeFrom="paragraph">
-                  <wp:posOffset>46354</wp:posOffset>
+                  <wp:posOffset>46355</wp:posOffset>
                 </wp:positionV>
-                <wp:extent cx="6124575" cy="0"/>
+                <wp:extent cx="6125210" cy="1270"/>
                 <wp:effectExtent l="0" t="0" r="9525" b="0"/>
                 <wp:wrapTight wrapText="bothSides">
                   <wp:wrapPolygon edited="0">
@@ -349,52 +297,44 @@
                     <wp:lineTo x="0" y="-1"/>
                   </wp:wrapPolygon>
                 </wp:wrapTight>
-                <wp:docPr id="8" name="Line 2"/>
-                <wp:cNvGraphicFramePr>
-                  <a:graphicFrameLocks xmlns:a="http://schemas.openxmlformats.org/drawingml/2006/main"/>
-                </wp:cNvGraphicFramePr>
+                <wp:docPr id="3" name="Line 2"/>
                 <a:graphic xmlns:a="http://schemas.openxmlformats.org/drawingml/2006/main">
                   <a:graphicData uri="http://schemas.microsoft.com/office/word/2010/wordprocessingShape">
                     <wps:wsp>
-                      <wps:cNvCnPr>
-                        <a:cxnSpLocks noChangeShapeType="1"/>
-                      </wps:cNvCnPr>
-                      <wps:spPr bwMode="auto">
+                      <wps:cNvSpPr/>
+                      <wps:spPr>
                         <a:xfrm>
                           <a:off x="0" y="0"/>
-                          <a:ext cx="6124575" cy="0"/>
+                          <a:ext cx="6124680" cy="720"/>
                         </a:xfrm>
                         <a:prstGeom prst="line">
                           <a:avLst/>
                         </a:prstGeom>
-                        <a:noFill/>
-                        <a:ln w="19050">
+                        <a:ln w="19080">
                           <a:solidFill>
                             <a:srgbClr val="000000"/>
                           </a:solidFill>
-                          <a:prstDash val="solid"/>
                           <a:round/>
-                          <a:headEnd/>
-                          <a:tailEnd/>
                         </a:ln>
                       </wps:spPr>
+                      <wps:style>
+                        <a:lnRef idx="0"/>
+                        <a:fillRef idx="0"/>
+                        <a:effectRef idx="0"/>
+                        <a:fontRef idx="minor"/>
+                      </wps:style>
                       <wps:bodyPr/>
                     </wps:wsp>
                   </a:graphicData>
                 </a:graphic>
-                <wp14:sizeRelH relativeFrom="page">
-                  <wp14:pctWidth>0</wp14:pctWidth>
-                </wp14:sizeRelH>
-                <wp14:sizeRelV relativeFrom="page">
-                  <wp14:pctHeight>0</wp14:pctHeight>
-                </wp14:sizeRelV>
               </wp:anchor>
             </w:drawing>
           </mc:Choice>
           <mc:Fallback>
             <w:pict>
-              <v:line w14:anchorId="64FDAC15" id="Line 2" o:spid="_x0000_s1026" style="position:absolute;z-index:-251657728;visibility:visible;mso-wrap-style:square;mso-width-percent:0;mso-height-percent:0;mso-wrap-distance-left:0;mso-wrap-distance-top:-3e-5mm;mso-wrap-distance-right:0;mso-wrap-distance-bottom:-3e-5mm;mso-position-horizontal:absolute;mso-position-horizontal-relative:page;mso-position-vertical:absolute;mso-position-vertical-relative:text;mso-width-percent:0;mso-height-percent:0;mso-width-relative:page;mso-height-relative:page" from="52.5pt,3.65pt" to="534.75pt,3.65pt" o:gfxdata="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" strokeweight="1.5pt">
-                <w10:wrap type="tight" anchorx="page"/>
+              <v:line id="shape_0" from="52.5pt,3.65pt" to="534.7pt,3.65pt" ID="Line 2" stroked="t" style="position:absolute;mso-position-horizontal-relative:page">
+                <v:stroke color="black" weight="19080" joinstyle="round" endcap="flat"/>
+                <v:fill o:detectmouseclick="t" on="false"/>
               </v:line>
             </w:pict>
           </mc:Fallback>
@@ -403,20 +343,29 @@
     </w:p>
     <w:p>
       <w:pPr>
-        <w:ind w:right="-31"/>
+        <w:pStyle w:val="Normal"/>
+        <w:ind w:right="-31" w:hanging="0"/>
         <w:jc w:val="right"/>
         <w:rPr>
           <w:rFonts w:ascii="Tahoma" w:hAnsi="Tahoma" w:cs="Tahoma"/>
           <w:lang w:val="id-ID"/>
         </w:rPr>
       </w:pPr>
-    </w:p>
-    <w:p>
-      <w:pPr>
-        <w:ind w:right="-31"/>
+      <w:r>
+        <w:rPr>
+          <w:rFonts w:cs="Tahoma" w:ascii="Tahoma" w:hAnsi="Tahoma"/>
+          <w:lang w:val="id-ID"/>
+        </w:rPr>
+      </w:r>
+    </w:p>
+    <w:p>
+      <w:pPr>
+        <w:pStyle w:val="Normal"/>
+        <w:ind w:right="-31" w:hanging="0"/>
         <w:jc w:val="center"/>
         <w:rPr>
           <w:rFonts w:ascii="Tahoma" w:hAnsi="Tahoma" w:cs="Tahoma"/>
+          <w:b/>
           <w:b/>
           <w:sz w:val="24"/>
           <w:szCs w:val="24"/>
@@ -425,7 +374,7 @@
       </w:pPr>
       <w:r>
         <w:rPr>
-          <w:rFonts w:ascii="Tahoma" w:hAnsi="Tahoma" w:cs="Tahoma"/>
+          <w:rFonts w:cs="Tahoma" w:ascii="Tahoma" w:hAnsi="Tahoma"/>
           <w:b/>
           <w:sz w:val="24"/>
           <w:szCs w:val="24"/>
@@ -436,7 +385,8 @@
     </w:p>
     <w:p>
       <w:pPr>
-        <w:ind w:right="-31"/>
+        <w:pStyle w:val="Normal"/>
+        <w:ind w:right="-31" w:hanging="0"/>
         <w:jc w:val="center"/>
         <w:rPr>
           <w:rFonts w:ascii="Tahoma" w:hAnsi="Tahoma" w:cs="Tahoma"/>
@@ -447,38 +397,19 @@
       </w:pPr>
       <w:r>
         <w:rPr>
-          <w:rFonts w:ascii="Tahoma" w:hAnsi="Tahoma" w:cs="Tahoma"/>
+          <w:rFonts w:cs="Tahoma" w:ascii="Tahoma" w:hAnsi="Tahoma"/>
           <w:b/>
           <w:sz w:val="24"/>
           <w:szCs w:val="24"/>
           <w:lang w:val="id-ID"/>
         </w:rPr>
-        <w:t>PENANGGULANGAN COVID</w:t>
-      </w:r>
-      <w:r>
-        <w:rPr>
-          <w:rFonts w:ascii="Tahoma" w:hAnsi="Tahoma" w:cs="Tahoma"/>
-          <w:b/>
-          <w:sz w:val="24"/>
-          <w:szCs w:val="24"/>
-          <w:lang w:val="id-ID"/>
-        </w:rPr>
-        <w:t xml:space="preserve"> </w:t>
-      </w:r>
-      <w:r>
-        <w:rPr>
-          <w:rFonts w:ascii="Tahoma" w:hAnsi="Tahoma" w:cs="Tahoma"/>
-          <w:b/>
-          <w:sz w:val="24"/>
-          <w:szCs w:val="24"/>
-          <w:lang w:val="id-ID"/>
-        </w:rPr>
-        <w:t>19 DI JAWA BARAT</w:t>
-      </w:r>
-    </w:p>
-    <w:p>
-      <w:pPr>
-        <w:ind w:right="-31"/>
+        <w:t>PENANGGULANGAN COVID 19 DI JAWA BARAT</w:t>
+      </w:r>
+    </w:p>
+    <w:p>
+      <w:pPr>
+        <w:pStyle w:val="Normal"/>
+        <w:ind w:right="-31" w:hanging="0"/>
         <w:jc w:val="center"/>
         <w:rPr>
           <w:rFonts w:ascii="Tahoma" w:hAnsi="Tahoma" w:cs="Tahoma"/>
@@ -486,246 +417,245 @@
           <w:lang w:val="id-ID"/>
         </w:rPr>
       </w:pPr>
-    </w:p>
-    <w:p>
-      <w:pPr>
-        <w:spacing w:line="276" w:lineRule="auto"/>
-        <w:ind w:left="720" w:right="610"/>
-        <w:rPr>
-          <w:rFonts w:ascii="Tahoma" w:eastAsia="Times New Roman" w:hAnsi="Tahoma" w:cs="Tahoma"/>
-          <w:lang w:val="id-ID"/>
-        </w:rPr>
-      </w:pPr>
-      <w:r>
-        <w:rPr>
-          <w:rFonts w:ascii="Tahoma" w:hAnsi="Tahoma" w:cs="Tahoma"/>
+      <w:r>
+        <w:rPr>
+          <w:rFonts w:cs="Tahoma" w:ascii="Tahoma" w:hAnsi="Tahoma"/>
+          <w:sz w:val="28"/>
+          <w:lang w:val="id-ID"/>
+        </w:rPr>
+      </w:r>
+    </w:p>
+    <w:p>
+      <w:pPr>
+        <w:pStyle w:val="Normal"/>
+        <w:spacing w:lineRule="auto" w:line="276"/>
+        <w:ind w:left="720" w:right="610" w:hanging="0"/>
+        <w:rPr>
+          <w:rFonts w:ascii="Tahoma" w:hAnsi="Tahoma" w:eastAsia="Times New Roman" w:cs="Tahoma"/>
+          <w:lang w:val="id-ID"/>
+        </w:rPr>
+      </w:pPr>
+      <w:r>
+        <w:rPr>
+          <w:rFonts w:cs="Tahoma" w:ascii="Tahoma" w:hAnsi="Tahoma"/>
         </w:rPr>
         <w:t>Yang bertanda tangan di bawah ini :</w:t>
       </w:r>
     </w:p>
     <w:p>
       <w:pPr>
-        <w:spacing w:line="276" w:lineRule="auto"/>
-        <w:ind w:left="720" w:right="610"/>
-        <w:rPr>
-          <w:rFonts w:ascii="Tahoma" w:eastAsia="Times New Roman" w:hAnsi="Tahoma" w:cs="Tahoma"/>
+        <w:pStyle w:val="Normal"/>
+        <w:spacing w:lineRule="auto" w:line="276"/>
+        <w:ind w:left="720" w:right="610" w:hanging="0"/>
+        <w:rPr>
+          <w:rFonts w:ascii="Tahoma" w:hAnsi="Tahoma" w:eastAsia="Times New Roman" w:cs="Tahoma"/>
           <w:sz w:val="8"/>
           <w:lang w:val="id-ID"/>
         </w:rPr>
       </w:pPr>
-    </w:p>
-    <w:p>
-      <w:pPr>
+      <w:r>
+        <w:rPr>
+          <w:rFonts w:eastAsia="Times New Roman" w:cs="Tahoma" w:ascii="Tahoma" w:hAnsi="Tahoma"/>
+          <w:sz w:val="8"/>
+          <w:lang w:val="id-ID"/>
+        </w:rPr>
+      </w:r>
+    </w:p>
+    <w:p>
+      <w:pPr>
+        <w:pStyle w:val="Normal"/>
         <w:tabs>
-          <w:tab w:val="left" w:pos="2977"/>
-          <w:tab w:val="left" w:pos="3261"/>
+          <w:tab w:val="left" w:pos="2977" w:leader="none"/>
+          <w:tab w:val="left" w:pos="3261" w:leader="none"/>
         </w:tabs>
-        <w:spacing w:line="276" w:lineRule="auto"/>
-        <w:ind w:left="720" w:right="610"/>
-        <w:rPr>
-          <w:rFonts w:ascii="Tahoma" w:eastAsia="Times New Roman" w:hAnsi="Tahoma" w:cs="Tahoma"/>
-        </w:rPr>
-      </w:pPr>
-      <w:r>
-        <w:rPr>
-          <w:rFonts w:ascii="Tahoma" w:hAnsi="Tahoma" w:cs="Tahoma"/>
+        <w:spacing w:lineRule="auto" w:line="276"/>
+        <w:ind w:left="720" w:right="610" w:hanging="0"/>
+        <w:rPr>
+          <w:rFonts w:ascii="Tahoma" w:hAnsi="Tahoma" w:eastAsia="Times New Roman" w:cs="Tahoma"/>
+        </w:rPr>
+      </w:pPr>
+      <w:r>
+        <w:rPr>
+          <w:rFonts w:cs="Tahoma" w:ascii="Tahoma" w:hAnsi="Tahoma"/>
         </w:rPr>
         <w:t>Nama</w:t>
-      </w:r>
-      <w:r>
-        <w:rPr>
-          <w:rFonts w:ascii="Tahoma" w:hAnsi="Tahoma" w:cs="Tahoma"/>
-        </w:rPr>
         <w:tab/>
         <w:t>:</w:t>
       </w:r>
     </w:p>
     <w:p>
       <w:pPr>
+        <w:pStyle w:val="Normal"/>
         <w:tabs>
-          <w:tab w:val="left" w:pos="2977"/>
-          <w:tab w:val="left" w:pos="3261"/>
+          <w:tab w:val="left" w:pos="2977" w:leader="none"/>
+          <w:tab w:val="left" w:pos="3261" w:leader="none"/>
         </w:tabs>
-        <w:spacing w:line="276" w:lineRule="auto"/>
-        <w:ind w:left="720" w:right="610"/>
-        <w:rPr>
-          <w:rFonts w:ascii="Tahoma" w:hAnsi="Tahoma" w:cs="Tahoma"/>
-          <w:lang w:val="id-ID"/>
-        </w:rPr>
-      </w:pPr>
-      <w:r>
-        <w:rPr>
-          <w:rFonts w:ascii="Tahoma" w:hAnsi="Tahoma" w:cs="Tahoma"/>
+        <w:spacing w:lineRule="auto" w:line="276"/>
+        <w:ind w:left="720" w:right="610" w:hanging="0"/>
+        <w:rPr>
+          <w:rFonts w:ascii="Tahoma" w:hAnsi="Tahoma" w:cs="Tahoma"/>
+          <w:lang w:val="id-ID"/>
+        </w:rPr>
+      </w:pPr>
+      <w:r>
+        <w:rPr>
+          <w:rFonts w:cs="Tahoma" w:ascii="Tahoma" w:hAnsi="Tahoma"/>
         </w:rPr>
         <w:t>Jabatan</w:t>
-      </w:r>
-      <w:r>
-        <w:rPr>
-          <w:rFonts w:ascii="Tahoma" w:hAnsi="Tahoma" w:cs="Tahoma"/>
-        </w:rPr>
         <w:tab/>
         <w:t>:</w:t>
       </w:r>
     </w:p>
     <w:p>
       <w:pPr>
+        <w:pStyle w:val="Normal"/>
         <w:tabs>
-          <w:tab w:val="left" w:pos="2977"/>
-          <w:tab w:val="left" w:pos="3261"/>
+          <w:tab w:val="left" w:pos="2977" w:leader="none"/>
+          <w:tab w:val="left" w:pos="3261" w:leader="none"/>
         </w:tabs>
-        <w:ind w:left="720" w:right="610"/>
-        <w:rPr>
-          <w:rFonts w:ascii="Tahoma" w:hAnsi="Tahoma" w:cs="Tahoma"/>
-        </w:rPr>
-      </w:pPr>
-      <w:r>
-        <w:rPr>
-          <w:rFonts w:ascii="Tahoma" w:hAnsi="Tahoma" w:cs="Tahoma"/>
+        <w:ind w:left="720" w:right="610" w:hanging="0"/>
+        <w:rPr>
+          <w:rFonts w:ascii="Tahoma" w:hAnsi="Tahoma" w:cs="Tahoma"/>
+        </w:rPr>
+      </w:pPr>
+      <w:r>
+        <w:rPr>
+          <w:rFonts w:cs="Tahoma" w:ascii="Tahoma" w:hAnsi="Tahoma"/>
         </w:rPr>
         <w:t xml:space="preserve">Bertindak </w:t>
       </w:r>
       <w:r>
         <w:rPr>
-          <w:rFonts w:ascii="Tahoma" w:hAnsi="Tahoma" w:cs="Tahoma"/>
+          <w:rFonts w:cs="Tahoma" w:ascii="Tahoma" w:hAnsi="Tahoma"/>
           <w:lang w:val="id-ID"/>
         </w:rPr>
         <w:t>u</w:t>
       </w:r>
       <w:r>
         <w:rPr>
-          <w:rFonts w:ascii="Tahoma" w:hAnsi="Tahoma" w:cs="Tahoma"/>
+          <w:rFonts w:cs="Tahoma" w:ascii="Tahoma" w:hAnsi="Tahoma"/>
         </w:rPr>
         <w:t>ntuk</w:t>
       </w:r>
       <w:r>
         <w:rPr>
-          <w:rFonts w:ascii="Tahoma" w:hAnsi="Tahoma" w:cs="Tahoma"/>
+          <w:rFonts w:cs="Tahoma" w:ascii="Tahoma" w:hAnsi="Tahoma"/>
           <w:lang w:val="id-ID"/>
         </w:rPr>
         <w:t xml:space="preserve"> dan</w:t>
-      </w:r>
-      <w:r>
-        <w:rPr>
-          <w:rFonts w:ascii="Tahoma" w:hAnsi="Tahoma" w:cs="Tahoma"/>
-          <w:lang w:val="id-ID"/>
-        </w:rPr>
         <w:tab/>
       </w:r>
       <w:r>
         <w:rPr>
-          <w:rFonts w:ascii="Tahoma" w:hAnsi="Tahoma" w:cs="Tahoma"/>
+          <w:rFonts w:cs="Tahoma" w:ascii="Tahoma" w:hAnsi="Tahoma"/>
         </w:rPr>
         <w:t>:</w:t>
       </w:r>
     </w:p>
     <w:p>
       <w:pPr>
+        <w:pStyle w:val="Normal"/>
         <w:tabs>
-          <w:tab w:val="left" w:pos="2977"/>
-          <w:tab w:val="left" w:pos="3261"/>
+          <w:tab w:val="left" w:pos="2977" w:leader="none"/>
+          <w:tab w:val="left" w:pos="3261" w:leader="none"/>
         </w:tabs>
-        <w:ind w:left="720" w:right="610"/>
-        <w:rPr>
-          <w:rFonts w:ascii="Tahoma" w:hAnsi="Tahoma" w:cs="Tahoma"/>
-        </w:rPr>
-      </w:pPr>
-      <w:r>
-        <w:rPr>
-          <w:rFonts w:ascii="Tahoma" w:hAnsi="Tahoma" w:cs="Tahoma"/>
+        <w:ind w:left="720" w:right="610" w:hanging="0"/>
+        <w:rPr>
+          <w:rFonts w:ascii="Tahoma" w:hAnsi="Tahoma" w:cs="Tahoma"/>
+        </w:rPr>
+      </w:pPr>
+      <w:r>
+        <w:rPr>
+          <w:rFonts w:cs="Tahoma" w:ascii="Tahoma" w:hAnsi="Tahoma"/>
         </w:rPr>
         <w:t>atas nama</w:t>
       </w:r>
     </w:p>
     <w:p>
       <w:pPr>
+        <w:pStyle w:val="Normal"/>
         <w:tabs>
-          <w:tab w:val="left" w:pos="2977"/>
-          <w:tab w:val="left" w:pos="3261"/>
+          <w:tab w:val="left" w:pos="2977" w:leader="none"/>
+          <w:tab w:val="left" w:pos="3261" w:leader="none"/>
         </w:tabs>
-        <w:spacing w:line="276" w:lineRule="auto"/>
-        <w:ind w:left="720" w:right="610"/>
-        <w:rPr>
-          <w:rFonts w:ascii="Tahoma" w:hAnsi="Tahoma" w:cs="Tahoma"/>
-        </w:rPr>
-      </w:pPr>
-      <w:r>
-        <w:rPr>
-          <w:rFonts w:ascii="Tahoma" w:hAnsi="Tahoma" w:cs="Tahoma"/>
+        <w:spacing w:lineRule="auto" w:line="276"/>
+        <w:ind w:left="720" w:right="610" w:hanging="0"/>
+        <w:rPr>
+          <w:rFonts w:ascii="Tahoma" w:hAnsi="Tahoma" w:cs="Tahoma"/>
+        </w:rPr>
+      </w:pPr>
+      <w:r>
+        <w:rPr>
+          <w:rFonts w:cs="Tahoma" w:ascii="Tahoma" w:hAnsi="Tahoma"/>
         </w:rPr>
         <w:t>Alamat</w:t>
-      </w:r>
-      <w:r>
-        <w:rPr>
-          <w:rFonts w:ascii="Tahoma" w:hAnsi="Tahoma" w:cs="Tahoma"/>
-        </w:rPr>
         <w:tab/>
         <w:t>:</w:t>
       </w:r>
     </w:p>
     <w:p>
       <w:pPr>
+        <w:pStyle w:val="Normal"/>
         <w:tabs>
-          <w:tab w:val="left" w:pos="2977"/>
-          <w:tab w:val="left" w:pos="3261"/>
+          <w:tab w:val="left" w:pos="2977" w:leader="none"/>
+          <w:tab w:val="left" w:pos="3261" w:leader="none"/>
         </w:tabs>
-        <w:spacing w:line="276" w:lineRule="auto"/>
-        <w:ind w:left="720" w:right="610"/>
-        <w:rPr>
-          <w:rFonts w:ascii="Tahoma" w:hAnsi="Tahoma" w:cs="Tahoma"/>
-        </w:rPr>
-      </w:pPr>
-      <w:r>
-        <w:rPr>
-          <w:rFonts w:ascii="Tahoma" w:hAnsi="Tahoma" w:cs="Tahoma"/>
+        <w:spacing w:lineRule="auto" w:line="276"/>
+        <w:ind w:left="720" w:right="610" w:hanging="0"/>
+        <w:rPr>
+          <w:rFonts w:ascii="Tahoma" w:hAnsi="Tahoma" w:cs="Tahoma"/>
+        </w:rPr>
+      </w:pPr>
+      <w:r>
+        <w:rPr>
+          <w:rFonts w:cs="Tahoma" w:ascii="Tahoma" w:hAnsi="Tahoma"/>
         </w:rPr>
         <w:t>Telepon/Fax</w:t>
-      </w:r>
-      <w:r>
-        <w:rPr>
-          <w:rFonts w:ascii="Tahoma" w:hAnsi="Tahoma" w:cs="Tahoma"/>
-        </w:rPr>
         <w:tab/>
         <w:t>:</w:t>
       </w:r>
     </w:p>
     <w:p>
       <w:pPr>
+        <w:pStyle w:val="Normal"/>
         <w:tabs>
-          <w:tab w:val="left" w:pos="2977"/>
-          <w:tab w:val="left" w:pos="3261"/>
+          <w:tab w:val="left" w:pos="2977" w:leader="none"/>
+          <w:tab w:val="left" w:pos="3261" w:leader="none"/>
         </w:tabs>
-        <w:spacing w:line="276" w:lineRule="auto"/>
-        <w:ind w:left="720" w:right="610"/>
-        <w:rPr>
-          <w:rFonts w:ascii="Tahoma" w:hAnsi="Tahoma" w:cs="Tahoma"/>
-        </w:rPr>
-      </w:pPr>
-      <w:r>
-        <w:rPr>
-          <w:rFonts w:ascii="Tahoma" w:hAnsi="Tahoma" w:cs="Tahoma"/>
+        <w:spacing w:lineRule="auto" w:line="276"/>
+        <w:ind w:left="720" w:right="610" w:hanging="0"/>
+        <w:rPr>
+          <w:rFonts w:ascii="Tahoma" w:hAnsi="Tahoma" w:cs="Tahoma"/>
+        </w:rPr>
+      </w:pPr>
+      <w:r>
+        <w:rPr>
+          <w:rFonts w:cs="Tahoma" w:ascii="Tahoma" w:hAnsi="Tahoma"/>
         </w:rPr>
         <w:t>Email</w:t>
-      </w:r>
-      <w:r>
-        <w:rPr>
-          <w:rFonts w:ascii="Tahoma" w:hAnsi="Tahoma" w:cs="Tahoma"/>
-        </w:rPr>
         <w:tab/>
         <w:t>:</w:t>
       </w:r>
     </w:p>
     <w:p>
       <w:pPr>
-        <w:ind w:left="720" w:right="610"/>
-        <w:rPr>
-          <w:rFonts w:ascii="Tahoma" w:hAnsi="Tahoma" w:cs="Tahoma"/>
-        </w:rPr>
-      </w:pPr>
-    </w:p>
-    <w:p>
-      <w:pPr>
-        <w:spacing w:line="276" w:lineRule="auto"/>
-        <w:ind w:left="720" w:right="610"/>
+        <w:pStyle w:val="Normal"/>
+        <w:ind w:left="720" w:right="610" w:hanging="0"/>
+        <w:rPr>
+          <w:rFonts w:ascii="Tahoma" w:hAnsi="Tahoma" w:cs="Tahoma"/>
+        </w:rPr>
+      </w:pPr>
+      <w:r>
+        <w:rPr>
+          <w:rFonts w:cs="Tahoma" w:ascii="Tahoma" w:hAnsi="Tahoma"/>
+        </w:rPr>
+      </w:r>
+    </w:p>
+    <w:p>
+      <w:pPr>
+        <w:pStyle w:val="Normal"/>
+        <w:spacing w:lineRule="auto" w:line="276"/>
+        <w:ind w:left="720" w:right="610" w:hanging="0"/>
         <w:jc w:val="both"/>
         <w:rPr>
           <w:rFonts w:ascii="Tahoma" w:hAnsi="Tahoma" w:cs="Tahoma"/>
@@ -734,53 +664,29 @@
       </w:pPr>
       <w:r>
         <w:rPr>
-          <w:rFonts w:ascii="Tahoma" w:hAnsi="Tahoma" w:cs="Tahoma"/>
-        </w:rPr>
-        <w:t xml:space="preserve">Menyatakan dengan sebenarnya bahwa </w:t>
-      </w:r>
-      <w:r>
-        <w:rPr>
-          <w:rFonts w:ascii="Tahoma" w:hAnsi="Tahoma" w:cs="Tahoma"/>
-        </w:rPr>
-        <w:t xml:space="preserve">dalam rangka penanganan Pandemik Covid-19 di Jawa Barat, </w:t>
-      </w:r>
-      <w:r>
-        <w:rPr>
-          <w:rFonts w:ascii="Tahoma" w:hAnsi="Tahoma" w:cs="Tahoma"/>
-        </w:rPr>
-        <w:t xml:space="preserve">maka dengan ini saya menyatakan berminat </w:t>
-      </w:r>
-      <w:r>
-        <w:rPr>
-          <w:rFonts w:ascii="Tahoma" w:hAnsi="Tahoma" w:cs="Tahoma"/>
-        </w:rPr>
-        <w:t>memberikan bantuan</w:t>
-      </w:r>
-      <w:r>
-        <w:rPr>
-          <w:rFonts w:ascii="Tahoma" w:hAnsi="Tahoma" w:cs="Tahoma"/>
-          <w:lang w:val="id-ID"/>
-        </w:rPr>
-        <w:t>, berupa</w:t>
-      </w:r>
-      <w:r>
-        <w:rPr>
-          <w:rFonts w:ascii="Tahoma" w:hAnsi="Tahoma" w:cs="Tahoma"/>
-          <w:lang w:val="id-ID"/>
-        </w:rPr>
-        <w:t xml:space="preserve"> </w:t>
-      </w:r>
-      <w:r>
-        <w:rPr>
-          <w:rFonts w:ascii="Tahoma" w:hAnsi="Tahoma" w:cs="Tahoma"/>
+          <w:rFonts w:cs="Tahoma" w:ascii="Tahoma" w:hAnsi="Tahoma"/>
+        </w:rPr>
+        <w:t>Menyatakan dengan sebenarnya bahwa dalam rangka penanganan Pandemik Covid-19 di Jawa Barat, maka dengan ini saya menyatakan berminat memberikan bantuan</w:t>
+      </w:r>
+      <w:r>
+        <w:rPr>
+          <w:rFonts w:cs="Tahoma" w:ascii="Tahoma" w:hAnsi="Tahoma"/>
+          <w:lang w:val="id-ID"/>
+        </w:rPr>
+        <w:t xml:space="preserve">, berupa </w:t>
+      </w:r>
+      <w:r>
+        <w:rPr>
+          <w:rFonts w:cs="Tahoma" w:ascii="Tahoma" w:hAnsi="Tahoma"/>
         </w:rPr>
         <w:t>:</w:t>
       </w:r>
     </w:p>
     <w:p>
       <w:pPr>
-        <w:spacing w:line="276" w:lineRule="auto"/>
-        <w:ind w:left="720" w:right="610"/>
+        <w:pStyle w:val="Normal"/>
+        <w:spacing w:lineRule="auto" w:line="276"/>
+        <w:ind w:left="720" w:right="610" w:hanging="0"/>
         <w:jc w:val="both"/>
         <w:rPr>
           <w:rFonts w:ascii="Tahoma" w:hAnsi="Tahoma" w:cs="Tahoma"/>
@@ -788,16 +694,23 @@
           <w:lang w:val="id-ID"/>
         </w:rPr>
       </w:pPr>
+      <w:r>
+        <w:rPr>
+          <w:rFonts w:cs="Tahoma" w:ascii="Tahoma" w:hAnsi="Tahoma"/>
+          <w:sz w:val="10"/>
+          <w:lang w:val="id-ID"/>
+        </w:rPr>
+      </w:r>
     </w:p>
     <w:p>
       <w:pPr>
         <w:pStyle w:val="ListParagraph"/>
         <w:numPr>
           <w:ilvl w:val="0"/>
-          <w:numId w:val="4"/>
+          <w:numId w:val="1"/>
         </w:numPr>
-        <w:spacing w:line="276" w:lineRule="auto"/>
-        <w:ind w:right="610"/>
+        <w:spacing w:lineRule="auto" w:line="276"/>
+        <w:ind w:left="1080" w:right="610" w:hanging="360"/>
         <w:jc w:val="both"/>
         <w:rPr>
           <w:rFonts w:ascii="Tahoma" w:hAnsi="Tahoma" w:cs="Tahoma"/>
@@ -806,31 +719,10 @@
       </w:pPr>
       <w:r>
         <w:rPr>
-          <w:rFonts w:ascii="Tahoma" w:hAnsi="Tahoma" w:cs="Tahoma"/>
-          <w:lang w:val="id-ID"/>
-        </w:rPr>
-        <w:t>Ua</w:t>
-      </w:r>
-      <w:r>
-        <w:rPr>
-          <w:rFonts w:ascii="Tahoma" w:hAnsi="Tahoma" w:cs="Tahoma"/>
-          <w:lang w:val="id-ID"/>
-        </w:rPr>
-        <w:t xml:space="preserve">ng sebanyak Rp. ............... dan </w:t>
-      </w:r>
-      <w:r>
-        <w:rPr>
-          <w:rFonts w:ascii="Tahoma" w:hAnsi="Tahoma" w:cs="Tahoma"/>
-          <w:lang w:val="id-ID"/>
-        </w:rPr>
-        <w:t>akan</w:t>
-      </w:r>
-      <w:r>
-        <w:rPr>
-          <w:rFonts w:ascii="Tahoma" w:hAnsi="Tahoma" w:cs="Tahoma"/>
-          <w:lang w:val="id-ID"/>
-        </w:rPr>
-        <w:t xml:space="preserve"> disampaikan melalui Rekening BJB Cabang Utama Bandung No. 345678 2019 001 an. GTPP COVID 19.</w:t>
+          <w:rFonts w:cs="Tahoma" w:ascii="Tahoma" w:hAnsi="Tahoma"/>
+          <w:lang w:val="id-ID"/>
+        </w:rPr>
+        <w:t>Uang sebanyak Rp. ............... dan akan disampaikan melalui Rekening BJB Cabang Utama Bandung No. 345678 2019 001 an. GTPP COVID 19.</w:t>
       </w:r>
     </w:p>
     <w:p>
@@ -838,10 +730,10 @@
         <w:pStyle w:val="ListParagraph"/>
         <w:numPr>
           <w:ilvl w:val="0"/>
-          <w:numId w:val="4"/>
+          <w:numId w:val="1"/>
         </w:numPr>
-        <w:spacing w:line="276" w:lineRule="auto"/>
-        <w:ind w:right="610"/>
+        <w:spacing w:lineRule="auto" w:line="276"/>
+        <w:ind w:left="1080" w:right="610" w:hanging="360"/>
         <w:jc w:val="both"/>
         <w:rPr>
           <w:rFonts w:ascii="Tahoma" w:hAnsi="Tahoma" w:cs="Tahoma"/>
@@ -850,151 +742,121 @@
       </w:pPr>
       <w:r>
         <w:rPr>
-          <w:rFonts w:ascii="Tahoma" w:hAnsi="Tahoma" w:cs="Tahoma"/>
-          <w:lang w:val="id-ID"/>
-        </w:rPr>
-        <w:t xml:space="preserve">Barang, </w:t>
-      </w:r>
-      <w:r>
-        <w:rPr>
-          <w:rFonts w:ascii="Tahoma" w:hAnsi="Tahoma" w:cs="Tahoma"/>
-          <w:lang w:val="id-ID"/>
-        </w:rPr>
-        <w:t>dengan rincian</w:t>
-      </w:r>
-      <w:r>
-        <w:rPr>
-          <w:rFonts w:ascii="Tahoma" w:hAnsi="Tahoma" w:cs="Tahoma"/>
-          <w:lang w:val="id-ID"/>
-        </w:rPr>
-        <w:t xml:space="preserve"> :</w:t>
-      </w:r>
-    </w:p>
-    <w:p>
-      <w:pPr>
-        <w:spacing w:line="276" w:lineRule="auto"/>
-        <w:ind w:left="1080" w:right="610"/>
-        <w:rPr>
-          <w:rFonts w:ascii="Tahoma" w:hAnsi="Tahoma" w:cs="Tahoma"/>
-        </w:rPr>
-      </w:pPr>
-      <w:r>
-        <w:rPr>
-          <w:rFonts w:ascii="Tahoma" w:hAnsi="Tahoma" w:cs="Tahoma"/>
+          <w:rFonts w:cs="Tahoma" w:ascii="Tahoma" w:hAnsi="Tahoma"/>
+          <w:lang w:val="id-ID"/>
+        </w:rPr>
+        <w:t>Barang, dengan rincian :</w:t>
+      </w:r>
+    </w:p>
+    <w:p>
+      <w:pPr>
+        <w:pStyle w:val="Normal"/>
+        <w:spacing w:lineRule="auto" w:line="276"/>
+        <w:ind w:left="1080" w:right="610" w:hanging="0"/>
+        <w:rPr>
+          <w:rFonts w:ascii="Tahoma" w:hAnsi="Tahoma" w:cs="Tahoma"/>
+        </w:rPr>
+      </w:pPr>
+      <w:r>
+        <w:rPr>
+          <w:rFonts w:cs="Tahoma" w:ascii="Tahoma" w:hAnsi="Tahoma"/>
         </w:rPr>
         <w:t>1</w:t>
       </w:r>
       <w:r>
         <w:rPr>
-          <w:rFonts w:ascii="Tahoma" w:hAnsi="Tahoma" w:cs="Tahoma"/>
+          <w:rFonts w:cs="Tahoma" w:ascii="Tahoma" w:hAnsi="Tahoma"/>
           <w:lang w:val="id-ID"/>
         </w:rPr>
         <w:t xml:space="preserve">. </w:t>
       </w:r>
       <w:r>
         <w:rPr>
-          <w:rFonts w:ascii="Tahoma" w:hAnsi="Tahoma" w:cs="Tahoma"/>
-        </w:rPr>
-        <w:t>…………………..</w:t>
-      </w:r>
-      <w:r>
-        <w:rPr>
-          <w:rFonts w:ascii="Tahoma" w:hAnsi="Tahoma" w:cs="Tahoma"/>
-        </w:rPr>
-        <w:t>, sebanyak : ……</w:t>
-      </w:r>
-    </w:p>
-    <w:p>
-      <w:pPr>
-        <w:spacing w:line="276" w:lineRule="auto"/>
-        <w:ind w:left="1080" w:right="610"/>
-        <w:rPr>
-          <w:rFonts w:ascii="Tahoma" w:hAnsi="Tahoma" w:cs="Tahoma"/>
-          <w:lang w:val="id-ID"/>
-        </w:rPr>
-      </w:pPr>
-      <w:r>
-        <w:rPr>
-          <w:rFonts w:ascii="Tahoma" w:hAnsi="Tahoma" w:cs="Tahoma"/>
+          <w:rFonts w:cs="Tahoma" w:ascii="Tahoma" w:hAnsi="Tahoma"/>
+        </w:rPr>
+        <w:t>………………….., sebanyak : ……</w:t>
+      </w:r>
+    </w:p>
+    <w:p>
+      <w:pPr>
+        <w:pStyle w:val="Normal"/>
+        <w:spacing w:lineRule="auto" w:line="276"/>
+        <w:ind w:left="1080" w:right="610" w:hanging="0"/>
+        <w:rPr>
+          <w:rFonts w:ascii="Tahoma" w:hAnsi="Tahoma" w:cs="Tahoma"/>
+          <w:lang w:val="id-ID"/>
+        </w:rPr>
+      </w:pPr>
+      <w:r>
+        <w:rPr>
+          <w:rFonts w:cs="Tahoma" w:ascii="Tahoma" w:hAnsi="Tahoma"/>
           <w:lang w:val="id-ID"/>
         </w:rPr>
         <w:t xml:space="preserve">2. </w:t>
       </w:r>
       <w:r>
         <w:rPr>
-          <w:rFonts w:ascii="Tahoma" w:hAnsi="Tahoma" w:cs="Tahoma"/>
+          <w:rFonts w:cs="Tahoma" w:ascii="Tahoma" w:hAnsi="Tahoma"/>
         </w:rPr>
         <w:t>………………….., sebanyak : ……</w:t>
       </w:r>
     </w:p>
     <w:p>
       <w:pPr>
-        <w:spacing w:line="276" w:lineRule="auto"/>
-        <w:ind w:left="1080" w:right="610"/>
-        <w:rPr>
-          <w:rFonts w:ascii="Tahoma" w:hAnsi="Tahoma" w:cs="Tahoma"/>
-          <w:lang w:val="id-ID"/>
-        </w:rPr>
-      </w:pPr>
-      <w:r>
-        <w:rPr>
-          <w:rFonts w:ascii="Tahoma" w:hAnsi="Tahoma" w:cs="Tahoma"/>
-          <w:lang w:val="id-ID"/>
-        </w:rPr>
-        <w:t>3.</w:t>
-      </w:r>
-      <w:r>
-        <w:rPr>
-          <w:rFonts w:ascii="Tahoma" w:hAnsi="Tahoma" w:cs="Tahoma"/>
-          <w:lang w:val="id-ID"/>
-        </w:rPr>
-        <w:t>dst</w:t>
-      </w:r>
-    </w:p>
-    <w:p>
-      <w:pPr>
-        <w:spacing w:line="276" w:lineRule="auto"/>
-        <w:ind w:left="1080" w:right="610"/>
-        <w:rPr>
-          <w:rFonts w:ascii="Tahoma" w:hAnsi="Tahoma" w:cs="Tahoma"/>
-          <w:lang w:val="id-ID"/>
-        </w:rPr>
-      </w:pPr>
-      <w:r>
-        <w:rPr>
-          <w:rFonts w:ascii="Tahoma" w:hAnsi="Tahoma" w:cs="Tahoma"/>
-          <w:lang w:val="id-ID"/>
-        </w:rPr>
-        <w:t xml:space="preserve">Rencana pengiriman </w:t>
-      </w:r>
-      <w:r>
-        <w:rPr>
-          <w:rFonts w:ascii="Tahoma" w:hAnsi="Tahoma" w:cs="Tahoma"/>
-          <w:lang w:val="id-ID"/>
-        </w:rPr>
-        <w:t xml:space="preserve">barang </w:t>
-      </w:r>
-      <w:r>
-        <w:rPr>
-          <w:rFonts w:ascii="Tahoma" w:hAnsi="Tahoma" w:cs="Tahoma"/>
-          <w:lang w:val="id-ID"/>
-        </w:rPr>
-        <w:t>akan dilaksanakan pada hari ..... tanggal ......... 2020.</w:t>
-      </w:r>
-    </w:p>
-    <w:p>
-      <w:pPr>
-        <w:spacing w:line="276" w:lineRule="auto"/>
-        <w:ind w:left="720" w:right="610"/>
-        <w:rPr>
-          <w:rFonts w:ascii="Tahoma" w:hAnsi="Tahoma" w:cs="Tahoma"/>
-        </w:rPr>
-      </w:pPr>
-    </w:p>
-    <w:p>
-      <w:pPr>
-        <w:spacing w:line="276" w:lineRule="auto"/>
-        <w:ind w:left="720" w:right="610"/>
+        <w:pStyle w:val="Normal"/>
+        <w:spacing w:lineRule="auto" w:line="276"/>
+        <w:ind w:left="1080" w:right="610" w:hanging="0"/>
+        <w:rPr>
+          <w:rFonts w:ascii="Tahoma" w:hAnsi="Tahoma" w:cs="Tahoma"/>
+          <w:lang w:val="id-ID"/>
+        </w:rPr>
+      </w:pPr>
+      <w:r>
+        <w:rPr>
+          <w:rFonts w:cs="Tahoma" w:ascii="Tahoma" w:hAnsi="Tahoma"/>
+          <w:lang w:val="id-ID"/>
+        </w:rPr>
+        <w:t>3.dst</w:t>
+      </w:r>
+    </w:p>
+    <w:p>
+      <w:pPr>
+        <w:pStyle w:val="Normal"/>
+        <w:spacing w:lineRule="auto" w:line="276"/>
+        <w:ind w:left="1080" w:right="610" w:hanging="0"/>
+        <w:rPr>
+          <w:rFonts w:ascii="Tahoma" w:hAnsi="Tahoma" w:cs="Tahoma"/>
+          <w:lang w:val="id-ID"/>
+        </w:rPr>
+      </w:pPr>
+      <w:r>
+        <w:rPr>
+          <w:rFonts w:cs="Tahoma" w:ascii="Tahoma" w:hAnsi="Tahoma"/>
+          <w:lang w:val="id-ID"/>
+        </w:rPr>
+        <w:t>Rencana pengiriman barang akan dilaksanakan pada hari ..... tanggal ......... 2020.</w:t>
+      </w:r>
+    </w:p>
+    <w:p>
+      <w:pPr>
+        <w:pStyle w:val="Normal"/>
+        <w:spacing w:lineRule="auto" w:line="276"/>
+        <w:ind w:left="720" w:right="610" w:hanging="0"/>
+        <w:rPr>
+          <w:rFonts w:ascii="Tahoma" w:hAnsi="Tahoma" w:cs="Tahoma"/>
+        </w:rPr>
+      </w:pPr>
+      <w:r>
+        <w:rPr>
+          <w:rFonts w:cs="Tahoma" w:ascii="Tahoma" w:hAnsi="Tahoma"/>
+        </w:rPr>
+      </w:r>
+    </w:p>
+    <w:p>
+      <w:pPr>
+        <w:pStyle w:val="Normal"/>
+        <w:spacing w:lineRule="auto" w:line="276"/>
+        <w:ind w:left="720" w:right="610" w:hanging="0"/>
         <w:jc w:val="both"/>
         <w:rPr>
           <w:rFonts w:ascii="Tahoma" w:hAnsi="Tahoma" w:cs="Tahoma"/>
@@ -1003,71 +865,62 @@
       </w:pPr>
       <w:r>
         <w:rPr>
-          <w:rFonts w:ascii="Tahoma" w:hAnsi="Tahoma" w:cs="Tahoma"/>
+          <w:rFonts w:cs="Tahoma" w:ascii="Tahoma" w:hAnsi="Tahoma"/>
         </w:rPr>
         <w:t xml:space="preserve">Mekanisme distribusi kami percayakan kepada pengelola bantuan dalam hal ini </w:t>
       </w:r>
       <w:r>
         <w:rPr>
-          <w:rFonts w:ascii="Tahoma" w:hAnsi="Tahoma" w:cs="Tahoma"/>
+          <w:rFonts w:cs="Tahoma" w:ascii="Tahoma" w:hAnsi="Tahoma"/>
           <w:lang w:val="id-ID"/>
         </w:rPr>
         <w:t xml:space="preserve">Gugus Tugas Percepatan Penanggulangan Covid 19 </w:t>
       </w:r>
       <w:r>
         <w:rPr>
-          <w:rFonts w:ascii="Tahoma" w:hAnsi="Tahoma" w:cs="Tahoma"/>
-        </w:rPr>
-        <w:t>P</w:t>
-      </w:r>
-      <w:r>
-        <w:rPr>
-          <w:rFonts w:ascii="Tahoma" w:hAnsi="Tahoma" w:cs="Tahoma"/>
-        </w:rPr>
-        <w:t>rov</w:t>
-      </w:r>
-      <w:r>
-        <w:rPr>
-          <w:rFonts w:ascii="Tahoma" w:hAnsi="Tahoma" w:cs="Tahoma"/>
-        </w:rPr>
-        <w:t>insi</w:t>
-      </w:r>
-      <w:r>
-        <w:rPr>
-          <w:rFonts w:ascii="Tahoma" w:hAnsi="Tahoma" w:cs="Tahoma"/>
-        </w:rPr>
-        <w:t xml:space="preserve"> Jawa Barat. </w:t>
-      </w:r>
-      <w:r>
-        <w:rPr>
-          <w:rFonts w:ascii="Tahoma" w:hAnsi="Tahoma" w:cs="Tahoma"/>
-        </w:rPr>
-        <w:t>Demikian pernyataan ini kami buat dengan penuh kesadaran dan rasa  tanggung jawab.</w:t>
-      </w:r>
-    </w:p>
-    <w:p>
-      <w:pPr>
-        <w:ind w:left="720" w:right="610"/>
+          <w:rFonts w:cs="Tahoma" w:ascii="Tahoma" w:hAnsi="Tahoma"/>
+        </w:rPr>
+        <w:t>Provinsi Jawa Barat. Demikian pernyataan ini kami buat dengan penuh kesadaran dan rasa  tanggung jawab.</w:t>
+      </w:r>
+    </w:p>
+    <w:p>
+      <w:pPr>
+        <w:pStyle w:val="Normal"/>
+        <w:ind w:left="720" w:right="610" w:hanging="0"/>
         <w:jc w:val="both"/>
         <w:rPr>
           <w:rFonts w:ascii="Tahoma" w:hAnsi="Tahoma" w:cs="Tahoma"/>
           <w:lang w:val="id-ID"/>
         </w:rPr>
       </w:pPr>
-    </w:p>
-    <w:p>
-      <w:pPr>
-        <w:ind w:left="720" w:right="610"/>
+      <w:r>
+        <w:rPr>
+          <w:rFonts w:cs="Tahoma" w:ascii="Tahoma" w:hAnsi="Tahoma"/>
+          <w:lang w:val="id-ID"/>
+        </w:rPr>
+      </w:r>
+    </w:p>
+    <w:p>
+      <w:pPr>
+        <w:pStyle w:val="Normal"/>
+        <w:ind w:left="720" w:right="610" w:hanging="0"/>
         <w:jc w:val="both"/>
         <w:rPr>
           <w:rFonts w:ascii="Tahoma" w:hAnsi="Tahoma" w:cs="Tahoma"/>
           <w:lang w:val="id-ID"/>
         </w:rPr>
       </w:pPr>
-    </w:p>
-    <w:p>
-      <w:pPr>
-        <w:ind w:left="4536" w:right="610"/>
+      <w:r>
+        <w:rPr>
+          <w:rFonts w:cs="Tahoma" w:ascii="Tahoma" w:hAnsi="Tahoma"/>
+          <w:lang w:val="id-ID"/>
+        </w:rPr>
+      </w:r>
+    </w:p>
+    <w:p>
+      <w:pPr>
+        <w:pStyle w:val="Normal"/>
+        <w:ind w:left="4536" w:right="610" w:hanging="0"/>
         <w:jc w:val="center"/>
         <w:rPr>
           <w:rFonts w:ascii="Tahoma" w:hAnsi="Tahoma" w:cs="Tahoma"/>
@@ -1076,7 +929,7 @@
       </w:pPr>
       <w:r>
         <w:rPr>
-          <w:rFonts w:ascii="Tahoma" w:hAnsi="Tahoma" w:cs="Tahoma"/>
+          <w:rFonts w:cs="Tahoma" w:ascii="Tahoma" w:hAnsi="Tahoma"/>
           <w:lang w:val="id-ID"/>
         </w:rPr>
         <w:t>Pimpinan PT/CV/Yayasan/...</w:t>
@@ -1084,37 +937,53 @@
     </w:p>
     <w:p>
       <w:pPr>
-        <w:ind w:left="4536" w:right="610"/>
+        <w:pStyle w:val="Normal"/>
+        <w:ind w:left="4536" w:right="610" w:hanging="0"/>
         <w:jc w:val="center"/>
         <w:rPr>
           <w:rFonts w:ascii="Tahoma" w:hAnsi="Tahoma" w:cs="Tahoma"/>
           <w:lang w:val="id-ID"/>
         </w:rPr>
       </w:pPr>
-    </w:p>
-    <w:p>
-      <w:pPr>
-        <w:ind w:left="4536" w:right="610"/>
+      <w:r>
+        <w:rPr>
+          <w:rFonts w:cs="Tahoma" w:ascii="Tahoma" w:hAnsi="Tahoma"/>
+          <w:lang w:val="id-ID"/>
+        </w:rPr>
+      </w:r>
+    </w:p>
+    <w:p>
+      <w:pPr>
+        <w:pStyle w:val="Normal"/>
+        <w:ind w:left="4536" w:right="610" w:hanging="0"/>
         <w:jc w:val="center"/>
         <w:rPr>
           <w:rFonts w:ascii="Tahoma" w:hAnsi="Tahoma" w:cs="Tahoma"/>
           <w:lang w:val="id-ID"/>
         </w:rPr>
       </w:pPr>
-    </w:p>
-    <w:p>
-      <w:pPr>
-        <w:ind w:left="4536" w:right="610"/>
+      <w:r>
+        <w:rPr>
+          <w:rFonts w:cs="Tahoma" w:ascii="Tahoma" w:hAnsi="Tahoma"/>
+          <w:lang w:val="id-ID"/>
+        </w:rPr>
+      </w:r>
+    </w:p>
+    <w:p>
+      <w:pPr>
+        <w:pStyle w:val="Normal"/>
+        <w:ind w:left="4536" w:right="610" w:hanging="0"/>
         <w:jc w:val="center"/>
         <w:rPr>
           <w:rFonts w:ascii="Tahoma" w:hAnsi="Tahoma" w:cs="Tahoma"/>
           <w:i/>
-          <w:lang w:val="id-ID"/>
-        </w:rPr>
-      </w:pPr>
-      <w:r>
-        <w:rPr>
-          <w:rFonts w:ascii="Tahoma" w:hAnsi="Tahoma" w:cs="Tahoma"/>
+          <w:i/>
+          <w:lang w:val="id-ID"/>
+        </w:rPr>
+      </w:pPr>
+      <w:r>
+        <w:rPr>
+          <w:rFonts w:cs="Tahoma" w:ascii="Tahoma" w:hAnsi="Tahoma"/>
           <w:i/>
           <w:sz w:val="20"/>
           <w:lang w:val="id-ID"/>
@@ -1124,30 +993,46 @@
     </w:p>
     <w:p>
       <w:pPr>
-        <w:ind w:left="4536" w:right="610"/>
+        <w:pStyle w:val="Normal"/>
+        <w:ind w:left="4536" w:right="610" w:hanging="0"/>
         <w:jc w:val="center"/>
         <w:rPr>
           <w:rFonts w:ascii="Tahoma" w:hAnsi="Tahoma" w:cs="Tahoma"/>
           <w:lang w:val="id-ID"/>
         </w:rPr>
       </w:pPr>
-    </w:p>
-    <w:p>
-      <w:pPr>
-        <w:ind w:left="4536" w:right="610"/>
+      <w:r>
+        <w:rPr>
+          <w:rFonts w:cs="Tahoma" w:ascii="Tahoma" w:hAnsi="Tahoma"/>
+          <w:lang w:val="id-ID"/>
+        </w:rPr>
+      </w:r>
+    </w:p>
+    <w:p>
+      <w:pPr>
+        <w:pStyle w:val="Normal"/>
+        <w:ind w:left="4536" w:right="610" w:hanging="0"/>
         <w:jc w:val="center"/>
         <w:rPr>
           <w:rFonts w:ascii="Tahoma" w:hAnsi="Tahoma" w:cs="Tahoma"/>
           <w:lang w:val="id-ID"/>
         </w:rPr>
       </w:pPr>
-    </w:p>
-    <w:p>
-      <w:pPr>
-        <w:ind w:left="4536" w:right="610"/>
+      <w:r>
+        <w:rPr>
+          <w:rFonts w:cs="Tahoma" w:ascii="Tahoma" w:hAnsi="Tahoma"/>
+          <w:lang w:val="id-ID"/>
+        </w:rPr>
+      </w:r>
+    </w:p>
+    <w:p>
+      <w:pPr>
+        <w:pStyle w:val="Normal"/>
+        <w:ind w:left="4536" w:right="610" w:hanging="0"/>
         <w:jc w:val="center"/>
         <w:rPr>
           <w:rFonts w:ascii="Tahoma" w:hAnsi="Tahoma" w:cs="Tahoma"/>
+          <w:b/>
           <w:b/>
           <w:u w:val="single"/>
           <w:lang w:val="id-ID"/>
@@ -1155,7 +1040,7 @@
       </w:pPr>
       <w:r>
         <w:rPr>
-          <w:rFonts w:ascii="Tahoma" w:hAnsi="Tahoma" w:cs="Tahoma"/>
+          <w:rFonts w:cs="Tahoma" w:ascii="Tahoma" w:hAnsi="Tahoma"/>
           <w:b/>
           <w:u w:val="single"/>
           <w:lang w:val="id-ID"/>
@@ -1165,69 +1050,57 @@
     </w:p>
     <w:p>
       <w:pPr>
-        <w:ind w:left="4536" w:right="610"/>
+        <w:pStyle w:val="Normal"/>
+        <w:ind w:left="4536" w:right="610" w:hanging="0"/>
         <w:jc w:val="center"/>
-        <w:rPr>
-          <w:rFonts w:ascii="Tahoma" w:hAnsi="Tahoma" w:cs="Tahoma"/>
-          <w:lang w:val="id-ID"/>
-        </w:rPr>
-      </w:pPr>
-      <w:r>
-        <w:rPr>
-          <w:rFonts w:ascii="Tahoma" w:hAnsi="Tahoma" w:cs="Tahoma"/>
-          <w:lang w:val="id-ID"/>
-        </w:rPr>
-        <w:t>Jabatan</w:t>
-      </w:r>
-      <w:r>
-        <w:rPr>
-          <w:rFonts w:eastAsia="Calibri"/>
-          <w:noProof/>
-          <w:sz w:val="24"/>
-        </w:rPr>
+        <w:rPr/>
+      </w:pPr>
+      <w:r>
         <mc:AlternateContent>
           <mc:Choice Requires="wps">
             <w:drawing>
-              <wp:anchor distT="0" distB="0" distL="114300" distR="114300" simplePos="0" relativeHeight="251660800" behindDoc="0" locked="0" layoutInCell="1" allowOverlap="1">
+              <wp:anchor behindDoc="0" distT="0" distB="0" distL="114300" distR="114300" simplePos="0" locked="0" layoutInCell="1" allowOverlap="1" relativeHeight="4">
                 <wp:simplePos x="0" y="0"/>
                 <wp:positionH relativeFrom="column">
                   <wp:posOffset>3190240</wp:posOffset>
                 </wp:positionH>
                 <wp:positionV relativeFrom="paragraph">
-                  <wp:posOffset>6471285</wp:posOffset>
+                  <wp:posOffset>2931160</wp:posOffset>
                 </wp:positionV>
-                <wp:extent cx="3261995" cy="1991995"/>
+                <wp:extent cx="3262630" cy="1992630"/>
                 <wp:effectExtent l="0" t="0" r="0" b="0"/>
                 <wp:wrapNone/>
-                <wp:docPr id="6" name="AutoShape 5"/>
-                <wp:cNvGraphicFramePr>
-                  <a:graphicFrameLocks xmlns:a="http://schemas.openxmlformats.org/drawingml/2006/main"/>
-                </wp:cNvGraphicFramePr>
+                <wp:docPr id="4" name="AutoShape 5"/>
                 <a:graphic xmlns:a="http://schemas.openxmlformats.org/drawingml/2006/main">
                   <a:graphicData uri="http://schemas.microsoft.com/office/word/2010/wordprocessingShape">
                     <wps:wsp>
-                      <wps:cNvSpPr>
-                        <a:spLocks noChangeArrowheads="1"/>
-                      </wps:cNvSpPr>
-                      <wps:spPr bwMode="auto">
+                      <wps:cNvSpPr/>
+                      <wps:spPr>
                         <a:xfrm>
                           <a:off x="0" y="0"/>
-                          <a:ext cx="3261995" cy="1991995"/>
+                          <a:ext cx="3261960" cy="1991880"/>
                         </a:xfrm>
                         <a:prstGeom prst="flowChartProcess">
                           <a:avLst/>
                         </a:prstGeom>
                         <a:solidFill>
-                          <a:srgbClr val="FFFFFF"/>
+                          <a:srgbClr val="ffffff"/>
                         </a:solidFill>
                         <a:ln>
                           <a:noFill/>
                         </a:ln>
                       </wps:spPr>
+                      <wps:style>
+                        <a:lnRef idx="0"/>
+                        <a:fillRef idx="0"/>
+                        <a:effectRef idx="0"/>
+                        <a:fontRef idx="minor"/>
+                      </wps:style>
                       <wps:txbx>
                         <w:txbxContent>
                           <w:p>
                             <w:pPr>
+                              <w:pStyle w:val="FrameContents"/>
                               <w:jc w:val="center"/>
                               <w:rPr>
                                 <w:rFonts w:ascii="Tahoma" w:hAnsi="Tahoma" w:cs="Tahoma"/>
@@ -1235,29 +1108,47 @@
                             </w:pPr>
                             <w:r>
                               <w:rPr>
-                                <w:rFonts w:ascii="Tahoma" w:hAnsi="Tahoma" w:cs="Tahoma"/>
+                                <w:rFonts w:cs="Tahoma" w:ascii="Tahoma" w:hAnsi="Tahoma"/>
+                                <w:color w:val="auto"/>
                               </w:rPr>
                               <w:t>PT/CV</w:t>
                             </w:r>
                           </w:p>
                           <w:p>
                             <w:pPr>
+                              <w:pStyle w:val="FrameContents"/>
                               <w:jc w:val="center"/>
                               <w:rPr>
                                 <w:rFonts w:ascii="Tahoma" w:hAnsi="Tahoma" w:cs="Tahoma"/>
+                                <w:color w:val="auto"/>
                               </w:rPr>
                             </w:pPr>
+                            <w:r>
+                              <w:rPr>
+                                <w:rFonts w:cs="Tahoma" w:ascii="Tahoma" w:hAnsi="Tahoma"/>
+                                <w:color w:val="auto"/>
+                              </w:rPr>
+                            </w:r>
                           </w:p>
                           <w:p>
                             <w:pPr>
+                              <w:pStyle w:val="FrameContents"/>
                               <w:jc w:val="center"/>
                               <w:rPr>
                                 <w:rFonts w:ascii="Tahoma" w:hAnsi="Tahoma" w:cs="Tahoma"/>
+                                <w:color w:val="auto"/>
                               </w:rPr>
                             </w:pPr>
+                            <w:r>
+                              <w:rPr>
+                                <w:rFonts w:cs="Tahoma" w:ascii="Tahoma" w:hAnsi="Tahoma"/>
+                                <w:color w:val="auto"/>
+                              </w:rPr>
+                            </w:r>
                           </w:p>
                           <w:p>
                             <w:pPr>
+                              <w:pStyle w:val="FrameContents"/>
                               <w:jc w:val="center"/>
                               <w:rPr>
                                 <w:rFonts w:ascii="Tahoma" w:hAnsi="Tahoma" w:cs="Tahoma"/>
@@ -1265,37 +1156,63 @@
                             </w:pPr>
                             <w:r>
                               <w:rPr>
-                                <w:rFonts w:ascii="Tahoma" w:hAnsi="Tahoma" w:cs="Tahoma"/>
+                                <w:rFonts w:cs="Tahoma" w:ascii="Tahoma" w:hAnsi="Tahoma"/>
+                                <w:color w:val="auto"/>
                               </w:rPr>
                               <w:t>Materai 6000/stempel/ttd</w:t>
                             </w:r>
                           </w:p>
                           <w:p>
                             <w:pPr>
+                              <w:pStyle w:val="FrameContents"/>
                               <w:jc w:val="center"/>
                               <w:rPr>
                                 <w:rFonts w:ascii="Tahoma" w:hAnsi="Tahoma" w:cs="Tahoma"/>
+                                <w:color w:val="auto"/>
                               </w:rPr>
                             </w:pPr>
+                            <w:r>
+                              <w:rPr>
+                                <w:rFonts w:cs="Tahoma" w:ascii="Tahoma" w:hAnsi="Tahoma"/>
+                                <w:color w:val="auto"/>
+                              </w:rPr>
+                            </w:r>
                           </w:p>
                           <w:p>
                             <w:pPr>
+                              <w:pStyle w:val="FrameContents"/>
                               <w:jc w:val="center"/>
                               <w:rPr>
                                 <w:rFonts w:ascii="Tahoma" w:hAnsi="Tahoma" w:cs="Tahoma"/>
+                                <w:color w:val="auto"/>
                               </w:rPr>
                             </w:pPr>
+                            <w:r>
+                              <w:rPr>
+                                <w:rFonts w:cs="Tahoma" w:ascii="Tahoma" w:hAnsi="Tahoma"/>
+                                <w:color w:val="auto"/>
+                              </w:rPr>
+                            </w:r>
                           </w:p>
                           <w:p>
                             <w:pPr>
+                              <w:pStyle w:val="FrameContents"/>
                               <w:jc w:val="center"/>
                               <w:rPr>
                                 <w:rFonts w:ascii="Tahoma" w:hAnsi="Tahoma" w:cs="Tahoma"/>
+                                <w:color w:val="auto"/>
                               </w:rPr>
                             </w:pPr>
+                            <w:r>
+                              <w:rPr>
+                                <w:rFonts w:cs="Tahoma" w:ascii="Tahoma" w:hAnsi="Tahoma"/>
+                                <w:color w:val="auto"/>
+                              </w:rPr>
+                            </w:r>
                           </w:p>
                           <w:p>
                             <w:pPr>
+                              <w:pStyle w:val="FrameContents"/>
                               <w:jc w:val="center"/>
                               <w:rPr>
                                 <w:rFonts w:ascii="Tahoma" w:hAnsi="Tahoma" w:cs="Tahoma"/>
@@ -1303,26 +1220,30 @@
                             </w:pPr>
                             <w:r>
                               <w:rPr>
-                                <w:rFonts w:ascii="Tahoma" w:hAnsi="Tahoma" w:cs="Tahoma"/>
+                                <w:rFonts w:cs="Tahoma" w:ascii="Tahoma" w:hAnsi="Tahoma"/>
+                                <w:color w:val="auto"/>
                               </w:rPr>
                               <w:t>(</w:t>
                             </w:r>
                             <w:r>
                               <w:rPr>
-                                <w:rFonts w:ascii="Tahoma" w:hAnsi="Tahoma" w:cs="Tahoma"/>
+                                <w:rFonts w:cs="Tahoma" w:ascii="Tahoma" w:hAnsi="Tahoma"/>
+                                <w:color w:val="auto"/>
                                 <w:u w:val="single"/>
                               </w:rPr>
                               <w:t>Nama jelas</w:t>
                             </w:r>
                             <w:r>
                               <w:rPr>
-                                <w:rFonts w:ascii="Tahoma" w:hAnsi="Tahoma" w:cs="Tahoma"/>
+                                <w:rFonts w:cs="Tahoma" w:ascii="Tahoma" w:hAnsi="Tahoma"/>
+                                <w:color w:val="auto"/>
                               </w:rPr>
                               <w:t>)</w:t>
                             </w:r>
                           </w:p>
                           <w:p>
                             <w:pPr>
+                              <w:pStyle w:val="FrameContents"/>
                               <w:jc w:val="center"/>
                               <w:rPr>
                                 <w:rFonts w:ascii="Tahoma" w:hAnsi="Tahoma" w:cs="Tahoma"/>
@@ -1330,54 +1251,67 @@
                             </w:pPr>
                             <w:r>
                               <w:rPr>
-                                <w:rFonts w:ascii="Tahoma" w:hAnsi="Tahoma" w:cs="Tahoma"/>
+                                <w:rFonts w:cs="Tahoma" w:ascii="Tahoma" w:hAnsi="Tahoma"/>
+                                <w:color w:val="auto"/>
                               </w:rPr>
                               <w:t>Jabatan</w:t>
                             </w:r>
                           </w:p>
                           <w:p>
                             <w:pPr>
+                              <w:pStyle w:val="FrameContents"/>
                               <w:jc w:val="center"/>
                               <w:rPr>
                                 <w:rFonts w:ascii="Tahoma" w:hAnsi="Tahoma" w:cs="Tahoma"/>
+                                <w:color w:val="auto"/>
                               </w:rPr>
                             </w:pPr>
+                            <w:r>
+                              <w:rPr>
+                                <w:rFonts w:cs="Tahoma" w:ascii="Tahoma" w:hAnsi="Tahoma"/>
+                                <w:color w:val="auto"/>
+                              </w:rPr>
+                            </w:r>
                           </w:p>
                           <w:p>
                             <w:pPr>
-                              <w:rPr>
-                                <w:rFonts w:ascii="Tahoma" w:hAnsi="Tahoma" w:cs="Tahoma"/>
+                              <w:pStyle w:val="FrameContents"/>
+                              <w:rPr>
+                                <w:color w:val="auto"/>
                               </w:rPr>
                             </w:pPr>
+                            <w:r>
+                              <w:rPr>
+                                <w:color w:val="auto"/>
+                              </w:rPr>
+                            </w:r>
                           </w:p>
                         </w:txbxContent>
                       </wps:txbx>
-                      <wps:bodyPr rot="0" vert="horz" wrap="square" lIns="91440" tIns="45720" rIns="91440" bIns="45720" anchor="t" anchorCtr="0" upright="1">
+                      <wps:bodyPr>
                         <a:noAutofit/>
                       </wps:bodyPr>
                     </wps:wsp>
                   </a:graphicData>
                 </a:graphic>
-                <wp14:sizeRelH relativeFrom="page">
-                  <wp14:pctWidth>0</wp14:pctWidth>
-                </wp14:sizeRelH>
-                <wp14:sizeRelV relativeFrom="page">
-                  <wp14:pctHeight>0</wp14:pctHeight>
-                </wp14:sizeRelV>
               </wp:anchor>
             </w:drawing>
           </mc:Choice>
           <mc:Fallback>
             <w:pict>
-              <v:shapetype id="_x0000_t109" coordsize="21600,21600" o:spt="109" path="m,l,21600r21600,l21600,xe">
+              <v:shapetype id="shapetype_109" coordsize="21600,21600" o:spt="109" path="m,l21600,l21600,21600l,21600xe">
                 <v:stroke joinstyle="miter"/>
-                <v:path gradientshapeok="t" o:connecttype="rect"/>
+                <v:path gradientshapeok="t" o:connecttype="rect" textboxrect="0,0,21600,21600"/>
               </v:shapetype>
-              <v:shape id="AutoShape 5" o:spid="_x0000_s1026" type="#_x0000_t109" style="position:absolute;left:0;text-align:left;margin-left:251.2pt;margin-top:509.55pt;width:256.85pt;height:156.85pt;z-index:251660800;visibility:visible;mso-wrap-style:square;mso-width-percent:0;mso-height-percent:0;mso-wrap-distance-left:9pt;mso-wrap-distance-top:0;mso-wrap-distance-right:9pt;mso-wrap-distance-bottom:0;mso-position-horizontal:absolute;mso-position-horizontal-relative:text;mso-position-vertical:absolute;mso-position-vertical-relative:text;mso-width-percent:0;mso-height-percent:0;mso-width-relative:page;mso-height-relative:page;v-text-anchor:top" o:gfxdata="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" stroked="f">
+              <v:shape id="shape_0" ID="AutoShape 5" fillcolor="white" stroked="f" style="position:absolute;margin-left:251.2pt;margin-top:230.8pt;width:256.8pt;height:156.8pt" type="shapetype_109">
+                <w10:wrap type="square"/>
+                <v:fill o:detectmouseclick="t" type="solid" color2="black"/>
+                <v:stroke color="#3465a4" joinstyle="round" endcap="flat"/>
                 <v:textbox>
                   <w:txbxContent>
                     <w:p>
                       <w:pPr>
+                        <w:pStyle w:val="FrameContents"/>
                         <w:jc w:val="center"/>
                         <w:rPr>
                           <w:rFonts w:ascii="Tahoma" w:hAnsi="Tahoma" w:cs="Tahoma"/>
@@ -1385,29 +1319,47 @@
                       </w:pPr>
                       <w:r>
                         <w:rPr>
-                          <w:rFonts w:ascii="Tahoma" w:hAnsi="Tahoma" w:cs="Tahoma"/>
+                          <w:rFonts w:cs="Tahoma" w:ascii="Tahoma" w:hAnsi="Tahoma"/>
+                          <w:color w:val="auto"/>
                         </w:rPr>
                         <w:t>PT/CV</w:t>
                       </w:r>
                     </w:p>
                     <w:p>
                       <w:pPr>
+                        <w:pStyle w:val="FrameContents"/>
                         <w:jc w:val="center"/>
                         <w:rPr>
                           <w:rFonts w:ascii="Tahoma" w:hAnsi="Tahoma" w:cs="Tahoma"/>
+                          <w:color w:val="auto"/>
                         </w:rPr>
                       </w:pPr>
+                      <w:r>
+                        <w:rPr>
+                          <w:rFonts w:cs="Tahoma" w:ascii="Tahoma" w:hAnsi="Tahoma"/>
+                          <w:color w:val="auto"/>
+                        </w:rPr>
+                      </w:r>
                     </w:p>
                     <w:p>
                       <w:pPr>
+                        <w:pStyle w:val="FrameContents"/>
                         <w:jc w:val="center"/>
                         <w:rPr>
                           <w:rFonts w:ascii="Tahoma" w:hAnsi="Tahoma" w:cs="Tahoma"/>
+                          <w:color w:val="auto"/>
                         </w:rPr>
                       </w:pPr>
+                      <w:r>
+                        <w:rPr>
+                          <w:rFonts w:cs="Tahoma" w:ascii="Tahoma" w:hAnsi="Tahoma"/>
+                          <w:color w:val="auto"/>
+                        </w:rPr>
+                      </w:r>
                     </w:p>
                     <w:p>
                       <w:pPr>
+                        <w:pStyle w:val="FrameContents"/>
                         <w:jc w:val="center"/>
                         <w:rPr>
                           <w:rFonts w:ascii="Tahoma" w:hAnsi="Tahoma" w:cs="Tahoma"/>
@@ -1415,37 +1367,63 @@
                       </w:pPr>
                       <w:r>
                         <w:rPr>
-                          <w:rFonts w:ascii="Tahoma" w:hAnsi="Tahoma" w:cs="Tahoma"/>
+                          <w:rFonts w:cs="Tahoma" w:ascii="Tahoma" w:hAnsi="Tahoma"/>
+                          <w:color w:val="auto"/>
                         </w:rPr>
                         <w:t>Materai 6000/stempel/ttd</w:t>
                       </w:r>
                     </w:p>
                     <w:p>
                       <w:pPr>
+                        <w:pStyle w:val="FrameContents"/>
                         <w:jc w:val="center"/>
                         <w:rPr>
                           <w:rFonts w:ascii="Tahoma" w:hAnsi="Tahoma" w:cs="Tahoma"/>
+                          <w:color w:val="auto"/>
                         </w:rPr>
                       </w:pPr>
+                      <w:r>
+                        <w:rPr>
+                          <w:rFonts w:cs="Tahoma" w:ascii="Tahoma" w:hAnsi="Tahoma"/>
+                          <w:color w:val="auto"/>
+                        </w:rPr>
+                      </w:r>
                     </w:p>
                     <w:p>
                       <w:pPr>
+                        <w:pStyle w:val="FrameContents"/>
                         <w:jc w:val="center"/>
                         <w:rPr>
                           <w:rFonts w:ascii="Tahoma" w:hAnsi="Tahoma" w:cs="Tahoma"/>
+                          <w:color w:val="auto"/>
                         </w:rPr>
                       </w:pPr>
+                      <w:r>
+                        <w:rPr>
+                          <w:rFonts w:cs="Tahoma" w:ascii="Tahoma" w:hAnsi="Tahoma"/>
+                          <w:color w:val="auto"/>
+                        </w:rPr>
+                      </w:r>
                     </w:p>
                     <w:p>
                       <w:pPr>
+                        <w:pStyle w:val="FrameContents"/>
                         <w:jc w:val="center"/>
                         <w:rPr>
                           <w:rFonts w:ascii="Tahoma" w:hAnsi="Tahoma" w:cs="Tahoma"/>
+                          <w:color w:val="auto"/>
                         </w:rPr>
                       </w:pPr>
+                      <w:r>
+                        <w:rPr>
+                          <w:rFonts w:cs="Tahoma" w:ascii="Tahoma" w:hAnsi="Tahoma"/>
+                          <w:color w:val="auto"/>
+                        </w:rPr>
+                      </w:r>
                     </w:p>
                     <w:p>
                       <w:pPr>
+                        <w:pStyle w:val="FrameContents"/>
                         <w:jc w:val="center"/>
                         <w:rPr>
                           <w:rFonts w:ascii="Tahoma" w:hAnsi="Tahoma" w:cs="Tahoma"/>
@@ -1453,26 +1431,30 @@
                       </w:pPr>
                       <w:r>
                         <w:rPr>
-                          <w:rFonts w:ascii="Tahoma" w:hAnsi="Tahoma" w:cs="Tahoma"/>
+                          <w:rFonts w:cs="Tahoma" w:ascii="Tahoma" w:hAnsi="Tahoma"/>
+                          <w:color w:val="auto"/>
                         </w:rPr>
                         <w:t>(</w:t>
                       </w:r>
                       <w:r>
                         <w:rPr>
-                          <w:rFonts w:ascii="Tahoma" w:hAnsi="Tahoma" w:cs="Tahoma"/>
+                          <w:rFonts w:cs="Tahoma" w:ascii="Tahoma" w:hAnsi="Tahoma"/>
+                          <w:color w:val="auto"/>
                           <w:u w:val="single"/>
                         </w:rPr>
                         <w:t>Nama jelas</w:t>
                       </w:r>
                       <w:r>
                         <w:rPr>
-                          <w:rFonts w:ascii="Tahoma" w:hAnsi="Tahoma" w:cs="Tahoma"/>
+                          <w:rFonts w:cs="Tahoma" w:ascii="Tahoma" w:hAnsi="Tahoma"/>
+                          <w:color w:val="auto"/>
                         </w:rPr>
                         <w:t>)</w:t>
                       </w:r>
                     </w:p>
                     <w:p>
                       <w:pPr>
+                        <w:pStyle w:val="FrameContents"/>
                         <w:jc w:val="center"/>
                         <w:rPr>
                           <w:rFonts w:ascii="Tahoma" w:hAnsi="Tahoma" w:cs="Tahoma"/>
@@ -1480,25 +1462,40 @@
                       </w:pPr>
                       <w:r>
                         <w:rPr>
-                          <w:rFonts w:ascii="Tahoma" w:hAnsi="Tahoma" w:cs="Tahoma"/>
+                          <w:rFonts w:cs="Tahoma" w:ascii="Tahoma" w:hAnsi="Tahoma"/>
+                          <w:color w:val="auto"/>
                         </w:rPr>
                         <w:t>Jabatan</w:t>
                       </w:r>
                     </w:p>
                     <w:p>
                       <w:pPr>
+                        <w:pStyle w:val="FrameContents"/>
                         <w:jc w:val="center"/>
                         <w:rPr>
                           <w:rFonts w:ascii="Tahoma" w:hAnsi="Tahoma" w:cs="Tahoma"/>
+                          <w:color w:val="auto"/>
                         </w:rPr>
                       </w:pPr>
+                      <w:r>
+                        <w:rPr>
+                          <w:rFonts w:cs="Tahoma" w:ascii="Tahoma" w:hAnsi="Tahoma"/>
+                          <w:color w:val="auto"/>
+                        </w:rPr>
+                      </w:r>
                     </w:p>
                     <w:p>
                       <w:pPr>
-                        <w:rPr>
-                          <w:rFonts w:ascii="Tahoma" w:hAnsi="Tahoma" w:cs="Tahoma"/>
+                        <w:pStyle w:val="FrameContents"/>
+                        <w:rPr>
+                          <w:color w:val="auto"/>
                         </w:rPr>
                       </w:pPr>
+                      <w:r>
+                        <w:rPr>
+                          <w:color w:val="auto"/>
+                        </w:rPr>
+                      </w:r>
                     </w:p>
                   </w:txbxContent>
                 </v:textbox>
@@ -1506,56 +1503,51 @@
             </w:pict>
           </mc:Fallback>
         </mc:AlternateContent>
-      </w:r>
-      <w:r>
-        <w:rPr>
-          <w:rFonts w:eastAsia="Calibri"/>
-          <w:noProof/>
-          <w:sz w:val="24"/>
-        </w:rPr>
         <mc:AlternateContent>
           <mc:Choice Requires="wps">
             <w:drawing>
-              <wp:anchor distT="0" distB="0" distL="114300" distR="114300" simplePos="0" relativeHeight="251662848" behindDoc="0" locked="0" layoutInCell="1" allowOverlap="1">
+              <wp:anchor behindDoc="0" distT="0" distB="0" distL="114300" distR="114300" simplePos="0" locked="0" layoutInCell="1" allowOverlap="1" relativeHeight="5">
                 <wp:simplePos x="0" y="0"/>
                 <wp:positionH relativeFrom="column">
                   <wp:posOffset>3190240</wp:posOffset>
                 </wp:positionH>
                 <wp:positionV relativeFrom="paragraph">
-                  <wp:posOffset>6471285</wp:posOffset>
+                  <wp:posOffset>2931160</wp:posOffset>
                 </wp:positionV>
-                <wp:extent cx="3261995" cy="1991995"/>
+                <wp:extent cx="3262630" cy="1992630"/>
                 <wp:effectExtent l="0" t="0" r="0" b="0"/>
                 <wp:wrapNone/>
-                <wp:docPr id="4" name="AutoShape 5"/>
-                <wp:cNvGraphicFramePr>
-                  <a:graphicFrameLocks xmlns:a="http://schemas.openxmlformats.org/drawingml/2006/main"/>
-                </wp:cNvGraphicFramePr>
+                <wp:docPr id="6" name="AutoShape 5"/>
                 <a:graphic xmlns:a="http://schemas.openxmlformats.org/drawingml/2006/main">
                   <a:graphicData uri="http://schemas.microsoft.com/office/word/2010/wordprocessingShape">
                     <wps:wsp>
-                      <wps:cNvSpPr>
-                        <a:spLocks noChangeArrowheads="1"/>
-                      </wps:cNvSpPr>
-                      <wps:spPr bwMode="auto">
+                      <wps:cNvSpPr/>
+                      <wps:spPr>
                         <a:xfrm>
                           <a:off x="0" y="0"/>
-                          <a:ext cx="3261995" cy="1991995"/>
+                          <a:ext cx="3261960" cy="1991880"/>
                         </a:xfrm>
                         <a:prstGeom prst="flowChartProcess">
                           <a:avLst/>
                         </a:prstGeom>
                         <a:solidFill>
-                          <a:srgbClr val="FFFFFF"/>
+                          <a:srgbClr val="ffffff"/>
                         </a:solidFill>
                         <a:ln>
                           <a:noFill/>
                         </a:ln>
                       </wps:spPr>
+                      <wps:style>
+                        <a:lnRef idx="0"/>
+                        <a:fillRef idx="0"/>
+                        <a:effectRef idx="0"/>
+                        <a:fontRef idx="minor"/>
+                      </wps:style>
                       <wps:txbx>
                         <w:txbxContent>
                           <w:p>
                             <w:pPr>
+                              <w:pStyle w:val="FrameContents"/>
                               <w:jc w:val="center"/>
                               <w:rPr>
                                 <w:rFonts w:ascii="Tahoma" w:hAnsi="Tahoma" w:cs="Tahoma"/>
@@ -1563,29 +1555,47 @@
                             </w:pPr>
                             <w:r>
                               <w:rPr>
-                                <w:rFonts w:ascii="Tahoma" w:hAnsi="Tahoma" w:cs="Tahoma"/>
+                                <w:rFonts w:cs="Tahoma" w:ascii="Tahoma" w:hAnsi="Tahoma"/>
+                                <w:color w:val="auto"/>
                               </w:rPr>
                               <w:t>PT/CV</w:t>
                             </w:r>
                           </w:p>
                           <w:p>
                             <w:pPr>
+                              <w:pStyle w:val="FrameContents"/>
                               <w:jc w:val="center"/>
                               <w:rPr>
                                 <w:rFonts w:ascii="Tahoma" w:hAnsi="Tahoma" w:cs="Tahoma"/>
+                                <w:color w:val="auto"/>
                               </w:rPr>
                             </w:pPr>
+                            <w:r>
+                              <w:rPr>
+                                <w:rFonts w:cs="Tahoma" w:ascii="Tahoma" w:hAnsi="Tahoma"/>
+                                <w:color w:val="auto"/>
+                              </w:rPr>
+                            </w:r>
                           </w:p>
                           <w:p>
                             <w:pPr>
+                              <w:pStyle w:val="FrameContents"/>
                               <w:jc w:val="center"/>
                               <w:rPr>
                                 <w:rFonts w:ascii="Tahoma" w:hAnsi="Tahoma" w:cs="Tahoma"/>
+                                <w:color w:val="auto"/>
                               </w:rPr>
                             </w:pPr>
+                            <w:r>
+                              <w:rPr>
+                                <w:rFonts w:cs="Tahoma" w:ascii="Tahoma" w:hAnsi="Tahoma"/>
+                                <w:color w:val="auto"/>
+                              </w:rPr>
+                            </w:r>
                           </w:p>
                           <w:p>
                             <w:pPr>
+                              <w:pStyle w:val="FrameContents"/>
                               <w:jc w:val="center"/>
                               <w:rPr>
                                 <w:rFonts w:ascii="Tahoma" w:hAnsi="Tahoma" w:cs="Tahoma"/>
@@ -1593,37 +1603,63 @@
                             </w:pPr>
                             <w:r>
                               <w:rPr>
-                                <w:rFonts w:ascii="Tahoma" w:hAnsi="Tahoma" w:cs="Tahoma"/>
+                                <w:rFonts w:cs="Tahoma" w:ascii="Tahoma" w:hAnsi="Tahoma"/>
+                                <w:color w:val="auto"/>
                               </w:rPr>
                               <w:t>Materai 6000/stempel/ttd</w:t>
                             </w:r>
                           </w:p>
                           <w:p>
                             <w:pPr>
+                              <w:pStyle w:val="FrameContents"/>
                               <w:jc w:val="center"/>
                               <w:rPr>
                                 <w:rFonts w:ascii="Tahoma" w:hAnsi="Tahoma" w:cs="Tahoma"/>
+                                <w:color w:val="auto"/>
                               </w:rPr>
                             </w:pPr>
+                            <w:r>
+                              <w:rPr>
+                                <w:rFonts w:cs="Tahoma" w:ascii="Tahoma" w:hAnsi="Tahoma"/>
+                                <w:color w:val="auto"/>
+                              </w:rPr>
+                            </w:r>
                           </w:p>
                           <w:p>
                             <w:pPr>
+                              <w:pStyle w:val="FrameContents"/>
                               <w:jc w:val="center"/>
                               <w:rPr>
                                 <w:rFonts w:ascii="Tahoma" w:hAnsi="Tahoma" w:cs="Tahoma"/>
+                                <w:color w:val="auto"/>
                               </w:rPr>
                             </w:pPr>
+                            <w:r>
+                              <w:rPr>
+                                <w:rFonts w:cs="Tahoma" w:ascii="Tahoma" w:hAnsi="Tahoma"/>
+                                <w:color w:val="auto"/>
+                              </w:rPr>
+                            </w:r>
                           </w:p>
                           <w:p>
                             <w:pPr>
+                              <w:pStyle w:val="FrameContents"/>
                               <w:jc w:val="center"/>
                               <w:rPr>
                                 <w:rFonts w:ascii="Tahoma" w:hAnsi="Tahoma" w:cs="Tahoma"/>
+                                <w:color w:val="auto"/>
                               </w:rPr>
                             </w:pPr>
+                            <w:r>
+                              <w:rPr>
+                                <w:rFonts w:cs="Tahoma" w:ascii="Tahoma" w:hAnsi="Tahoma"/>
+                                <w:color w:val="auto"/>
+                              </w:rPr>
+                            </w:r>
                           </w:p>
                           <w:p>
                             <w:pPr>
+                              <w:pStyle w:val="FrameContents"/>
                               <w:jc w:val="center"/>
                               <w:rPr>
                                 <w:rFonts w:ascii="Tahoma" w:hAnsi="Tahoma" w:cs="Tahoma"/>
@@ -1631,26 +1667,30 @@
                             </w:pPr>
                             <w:r>
                               <w:rPr>
-                                <w:rFonts w:ascii="Tahoma" w:hAnsi="Tahoma" w:cs="Tahoma"/>
+                                <w:rFonts w:cs="Tahoma" w:ascii="Tahoma" w:hAnsi="Tahoma"/>
+                                <w:color w:val="auto"/>
                               </w:rPr>
                               <w:t>(</w:t>
                             </w:r>
                             <w:r>
                               <w:rPr>
-                                <w:rFonts w:ascii="Tahoma" w:hAnsi="Tahoma" w:cs="Tahoma"/>
+                                <w:rFonts w:cs="Tahoma" w:ascii="Tahoma" w:hAnsi="Tahoma"/>
+                                <w:color w:val="auto"/>
                                 <w:u w:val="single"/>
                               </w:rPr>
                               <w:t>Nama jelas</w:t>
                             </w:r>
                             <w:r>
                               <w:rPr>
-                                <w:rFonts w:ascii="Tahoma" w:hAnsi="Tahoma" w:cs="Tahoma"/>
+                                <w:rFonts w:cs="Tahoma" w:ascii="Tahoma" w:hAnsi="Tahoma"/>
+                                <w:color w:val="auto"/>
                               </w:rPr>
                               <w:t>)</w:t>
                             </w:r>
                           </w:p>
                           <w:p>
                             <w:pPr>
+                              <w:pStyle w:val="FrameContents"/>
                               <w:jc w:val="center"/>
                               <w:rPr>
                                 <w:rFonts w:ascii="Tahoma" w:hAnsi="Tahoma" w:cs="Tahoma"/>
@@ -1658,50 +1698,63 @@
                             </w:pPr>
                             <w:r>
                               <w:rPr>
-                                <w:rFonts w:ascii="Tahoma" w:hAnsi="Tahoma" w:cs="Tahoma"/>
+                                <w:rFonts w:cs="Tahoma" w:ascii="Tahoma" w:hAnsi="Tahoma"/>
+                                <w:color w:val="auto"/>
                               </w:rPr>
                               <w:t>Jabatan</w:t>
                             </w:r>
                           </w:p>
                           <w:p>
                             <w:pPr>
+                              <w:pStyle w:val="FrameContents"/>
                               <w:jc w:val="center"/>
                               <w:rPr>
                                 <w:rFonts w:ascii="Tahoma" w:hAnsi="Tahoma" w:cs="Tahoma"/>
+                                <w:color w:val="auto"/>
                               </w:rPr>
                             </w:pPr>
+                            <w:r>
+                              <w:rPr>
+                                <w:rFonts w:cs="Tahoma" w:ascii="Tahoma" w:hAnsi="Tahoma"/>
+                                <w:color w:val="auto"/>
+                              </w:rPr>
+                            </w:r>
                           </w:p>
                           <w:p>
                             <w:pPr>
-                              <w:rPr>
-                                <w:rFonts w:ascii="Tahoma" w:hAnsi="Tahoma" w:cs="Tahoma"/>
+                              <w:pStyle w:val="FrameContents"/>
+                              <w:rPr>
+                                <w:color w:val="auto"/>
                               </w:rPr>
                             </w:pPr>
+                            <w:r>
+                              <w:rPr>
+                                <w:color w:val="auto"/>
+                              </w:rPr>
+                            </w:r>
                           </w:p>
                         </w:txbxContent>
                       </wps:txbx>
-                      <wps:bodyPr rot="0" vert="horz" wrap="square" lIns="91440" tIns="45720" rIns="91440" bIns="45720" anchor="t" anchorCtr="0" upright="1">
+                      <wps:bodyPr>
                         <a:noAutofit/>
                       </wps:bodyPr>
                     </wps:wsp>
                   </a:graphicData>
                 </a:graphic>
-                <wp14:sizeRelH relativeFrom="page">
-                  <wp14:pctWidth>0</wp14:pctWidth>
-                </wp14:sizeRelH>
-                <wp14:sizeRelV relativeFrom="page">
-                  <wp14:pctHeight>0</wp14:pctHeight>
-                </wp14:sizeRelV>
               </wp:anchor>
             </w:drawing>
           </mc:Choice>
           <mc:Fallback>
             <w:pict>
-              <v:shape id="_x0000_s1027" type="#_x0000_t109" style="position:absolute;left:0;text-align:left;margin-left:251.2pt;margin-top:509.55pt;width:256.85pt;height:156.85pt;z-index:251662848;visibility:visible;mso-wrap-style:square;mso-width-percent:0;mso-height-percent:0;mso-wrap-distance-left:9pt;mso-wrap-distance-top:0;mso-wrap-distance-right:9pt;mso-wrap-distance-bottom:0;mso-position-horizontal:absolute;mso-position-horizontal-relative:text;mso-position-vertical:absolute;mso-position-vertical-relative:text;mso-width-percent:0;mso-height-percent:0;mso-width-relative:page;mso-height-relative:page;v-text-anchor:top" o:gfxdata="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" stroked="f">
+              <v:shape id="shape_0" ID="AutoShape 5" fillcolor="white" stroked="f" style="position:absolute;margin-left:251.2pt;margin-top:230.8pt;width:256.8pt;height:156.8pt" type="shapetype_109">
+                <w10:wrap type="square"/>
+                <v:fill o:detectmouseclick="t" type="solid" color2="black"/>
+                <v:stroke color="#3465a4" joinstyle="round" endcap="flat"/>
                 <v:textbox>
                   <w:txbxContent>
                     <w:p>
                       <w:pPr>
+                        <w:pStyle w:val="FrameContents"/>
                         <w:jc w:val="center"/>
                         <w:rPr>
                           <w:rFonts w:ascii="Tahoma" w:hAnsi="Tahoma" w:cs="Tahoma"/>
@@ -1709,29 +1762,47 @@
                       </w:pPr>
                       <w:r>
                         <w:rPr>
-                          <w:rFonts w:ascii="Tahoma" w:hAnsi="Tahoma" w:cs="Tahoma"/>
+                          <w:rFonts w:cs="Tahoma" w:ascii="Tahoma" w:hAnsi="Tahoma"/>
+                          <w:color w:val="auto"/>
                         </w:rPr>
                         <w:t>PT/CV</w:t>
                       </w:r>
                     </w:p>
                     <w:p>
                       <w:pPr>
+                        <w:pStyle w:val="FrameContents"/>
                         <w:jc w:val="center"/>
                         <w:rPr>
                           <w:rFonts w:ascii="Tahoma" w:hAnsi="Tahoma" w:cs="Tahoma"/>
+                          <w:color w:val="auto"/>
                         </w:rPr>
                       </w:pPr>
+                      <w:r>
+                        <w:rPr>
+                          <w:rFonts w:cs="Tahoma" w:ascii="Tahoma" w:hAnsi="Tahoma"/>
+                          <w:color w:val="auto"/>
+                        </w:rPr>
+                      </w:r>
                     </w:p>
                     <w:p>
                       <w:pPr>
+                        <w:pStyle w:val="FrameContents"/>
                         <w:jc w:val="center"/>
                         <w:rPr>
                           <w:rFonts w:ascii="Tahoma" w:hAnsi="Tahoma" w:cs="Tahoma"/>
+                          <w:color w:val="auto"/>
                         </w:rPr>
                       </w:pPr>
+                      <w:r>
+                        <w:rPr>
+                          <w:rFonts w:cs="Tahoma" w:ascii="Tahoma" w:hAnsi="Tahoma"/>
+                          <w:color w:val="auto"/>
+                        </w:rPr>
+                      </w:r>
                     </w:p>
                     <w:p>
                       <w:pPr>
+                        <w:pStyle w:val="FrameContents"/>
                         <w:jc w:val="center"/>
                         <w:rPr>
                           <w:rFonts w:ascii="Tahoma" w:hAnsi="Tahoma" w:cs="Tahoma"/>
@@ -1739,37 +1810,63 @@
                       </w:pPr>
                       <w:r>
                         <w:rPr>
-                          <w:rFonts w:ascii="Tahoma" w:hAnsi="Tahoma" w:cs="Tahoma"/>
+                          <w:rFonts w:cs="Tahoma" w:ascii="Tahoma" w:hAnsi="Tahoma"/>
+                          <w:color w:val="auto"/>
                         </w:rPr>
                         <w:t>Materai 6000/stempel/ttd</w:t>
                       </w:r>
                     </w:p>
                     <w:p>
                       <w:pPr>
+                        <w:pStyle w:val="FrameContents"/>
                         <w:jc w:val="center"/>
                         <w:rPr>
                           <w:rFonts w:ascii="Tahoma" w:hAnsi="Tahoma" w:cs="Tahoma"/>
+                          <w:color w:val="auto"/>
                         </w:rPr>
                       </w:pPr>
+                      <w:r>
+                        <w:rPr>
+                          <w:rFonts w:cs="Tahoma" w:ascii="Tahoma" w:hAnsi="Tahoma"/>
+                          <w:color w:val="auto"/>
+                        </w:rPr>
+                      </w:r>
                     </w:p>
                     <w:p>
                       <w:pPr>
+                        <w:pStyle w:val="FrameContents"/>
                         <w:jc w:val="center"/>
                         <w:rPr>
                           <w:rFonts w:ascii="Tahoma" w:hAnsi="Tahoma" w:cs="Tahoma"/>
+                          <w:color w:val="auto"/>
                         </w:rPr>
                       </w:pPr>
+                      <w:r>
+                        <w:rPr>
+                          <w:rFonts w:cs="Tahoma" w:ascii="Tahoma" w:hAnsi="Tahoma"/>
+                          <w:color w:val="auto"/>
+                        </w:rPr>
+                      </w:r>
                     </w:p>
                     <w:p>
                       <w:pPr>
+                        <w:pStyle w:val="FrameContents"/>
                         <w:jc w:val="center"/>
                         <w:rPr>
                           <w:rFonts w:ascii="Tahoma" w:hAnsi="Tahoma" w:cs="Tahoma"/>
+                          <w:color w:val="auto"/>
                         </w:rPr>
                       </w:pPr>
+                      <w:r>
+                        <w:rPr>
+                          <w:rFonts w:cs="Tahoma" w:ascii="Tahoma" w:hAnsi="Tahoma"/>
+                          <w:color w:val="auto"/>
+                        </w:rPr>
+                      </w:r>
                     </w:p>
                     <w:p>
                       <w:pPr>
+                        <w:pStyle w:val="FrameContents"/>
                         <w:jc w:val="center"/>
                         <w:rPr>
                           <w:rFonts w:ascii="Tahoma" w:hAnsi="Tahoma" w:cs="Tahoma"/>
@@ -1777,26 +1874,30 @@
                       </w:pPr>
                       <w:r>
                         <w:rPr>
-                          <w:rFonts w:ascii="Tahoma" w:hAnsi="Tahoma" w:cs="Tahoma"/>
+                          <w:rFonts w:cs="Tahoma" w:ascii="Tahoma" w:hAnsi="Tahoma"/>
+                          <w:color w:val="auto"/>
                         </w:rPr>
                         <w:t>(</w:t>
                       </w:r>
                       <w:r>
                         <w:rPr>
-                          <w:rFonts w:ascii="Tahoma" w:hAnsi="Tahoma" w:cs="Tahoma"/>
+                          <w:rFonts w:cs="Tahoma" w:ascii="Tahoma" w:hAnsi="Tahoma"/>
+                          <w:color w:val="auto"/>
                           <w:u w:val="single"/>
                         </w:rPr>
                         <w:t>Nama jelas</w:t>
                       </w:r>
                       <w:r>
                         <w:rPr>
-                          <w:rFonts w:ascii="Tahoma" w:hAnsi="Tahoma" w:cs="Tahoma"/>
+                          <w:rFonts w:cs="Tahoma" w:ascii="Tahoma" w:hAnsi="Tahoma"/>
+                          <w:color w:val="auto"/>
                         </w:rPr>
                         <w:t>)</w:t>
                       </w:r>
                     </w:p>
                     <w:p>
                       <w:pPr>
+                        <w:pStyle w:val="FrameContents"/>
                         <w:jc w:val="center"/>
                         <w:rPr>
                           <w:rFonts w:ascii="Tahoma" w:hAnsi="Tahoma" w:cs="Tahoma"/>
@@ -1804,25 +1905,40 @@
                       </w:pPr>
                       <w:r>
                         <w:rPr>
-                          <w:rFonts w:ascii="Tahoma" w:hAnsi="Tahoma" w:cs="Tahoma"/>
+                          <w:rFonts w:cs="Tahoma" w:ascii="Tahoma" w:hAnsi="Tahoma"/>
+                          <w:color w:val="auto"/>
                         </w:rPr>
                         <w:t>Jabatan</w:t>
                       </w:r>
                     </w:p>
                     <w:p>
                       <w:pPr>
+                        <w:pStyle w:val="FrameContents"/>
                         <w:jc w:val="center"/>
                         <w:rPr>
                           <w:rFonts w:ascii="Tahoma" w:hAnsi="Tahoma" w:cs="Tahoma"/>
+                          <w:color w:val="auto"/>
                         </w:rPr>
                       </w:pPr>
+                      <w:r>
+                        <w:rPr>
+                          <w:rFonts w:cs="Tahoma" w:ascii="Tahoma" w:hAnsi="Tahoma"/>
+                          <w:color w:val="auto"/>
+                        </w:rPr>
+                      </w:r>
                     </w:p>
                     <w:p>
                       <w:pPr>
-                        <w:rPr>
-                          <w:rFonts w:ascii="Tahoma" w:hAnsi="Tahoma" w:cs="Tahoma"/>
+                        <w:pStyle w:val="FrameContents"/>
+                        <w:rPr>
+                          <w:color w:val="auto"/>
                         </w:rPr>
                       </w:pPr>
+                      <w:r>
+                        <w:rPr>
+                          <w:color w:val="auto"/>
+                        </w:rPr>
+                      </w:r>
                     </w:p>
                   </w:txbxContent>
                 </v:textbox>
@@ -1831,404 +1947,201 @@
           </mc:Fallback>
         </mc:AlternateContent>
       </w:r>
+      <w:r>
+        <w:rPr>
+          <w:rFonts w:cs="Tahoma" w:ascii="Tahoma" w:hAnsi="Tahoma"/>
+          <w:lang w:val="id-ID"/>
+        </w:rPr>
+        <w:t>Jabatan</w:t>
+      </w:r>
     </w:p>
     <w:sectPr>
-      <w:pgSz w:w="11910" w:h="18720"/>
-      <w:pgMar w:top="720" w:right="1080" w:bottom="1440" w:left="1080" w:header="288" w:footer="720" w:gutter="0"/>
-      <w:cols w:space="720"/>
-      <w:docGrid w:linePitch="299"/>
+      <w:type w:val="nextPage"/>
+      <w:pgSz w:w="11906" w:h="18720"/>
+      <w:pgMar w:left="1080" w:right="1080" w:header="0" w:top="720" w:footer="0" w:bottom="1440" w:gutter="0"/>
+      <w:pgNumType w:fmt="decimal"/>
+      <w:formProt w:val="false"/>
+      <w:textDirection w:val="lrTb"/>
+      <w:docGrid w:type="default" w:linePitch="299" w:charSpace="4294965247"/>
     </w:sectPr>
   </w:body>
 </w:document>
 </file>
 
-<file path=word/endnotes.xml><?xml version="1.0" encoding="utf-8"?>
-<w:endnotes xmlns:wpc="http://schemas.microsoft.com/office/word/2010/wordprocessingCanvas" xmlns:cx="http://schemas.microsoft.com/office/drawing/2014/chartex" xmlns:cx1="http://schemas.microsoft.com/office/drawing/2015/9/8/chartex" xmlns:mc="http://schemas.openxmlformats.org/markup-compatibility/2006" xmlns:o="urn:schemas-microsoft-com:office:office" xmlns:r="http://schemas.openxmlformats.org/officeDocument/2006/relationships" xmlns:m="http://schemas.openxmlformats.org/officeDocument/2006/math" xmlns:v="urn:schemas-microsoft-com:vml" xmlns:wp14="http://schemas.microsoft.com/office/word/2010/wordprocessingDrawing" xmlns:wp="http://schemas.openxmlformats.org/drawingml/2006/wordprocessingDrawing" xmlns:w10="urn:schemas-microsoft-com:office:word" xmlns:w="http://schemas.openxmlformats.org/wordprocessingml/2006/main" xmlns:w14="http://schemas.microsoft.com/office/word/2010/wordml" xmlns:w15="http://schemas.microsoft.com/office/word/2012/wordml" xmlns:w16se="http://schemas.microsoft.com/office/word/2015/wordml/symex" xmlns:wpg="http://schemas.microsoft.com/office/word/2010/wordprocessingGroup" xmlns:wpi="http://schemas.microsoft.com/office/word/2010/wordprocessingInk" xmlns:wne="http://schemas.microsoft.com/office/word/2006/wordml" xmlns:wps="http://schemas.microsoft.com/office/word/2010/wordprocessingShape" mc:Ignorable="w14 w15 w16se wp14">
-  <w:endnote w:type="separator" w:id="-1">
-    <w:p>
-      <w:r>
-        <w:separator/>
-      </w:r>
-    </w:p>
-  </w:endnote>
-  <w:endnote w:type="continuationSeparator" w:id="0">
-    <w:p>
-      <w:r>
-        <w:continuationSeparator/>
-      </w:r>
-    </w:p>
-  </w:endnote>
-</w:endnotes>
-</file>
-
-<file path=word/footnotes.xml><?xml version="1.0" encoding="utf-8"?>
-<w:footnotes xmlns:wpc="http://schemas.microsoft.com/office/word/2010/wordprocessingCanvas" xmlns:cx="http://schemas.microsoft.com/office/drawing/2014/chartex" xmlns:cx1="http://schemas.microsoft.com/office/drawing/2015/9/8/chartex" xmlns:mc="http://schemas.openxmlformats.org/markup-compatibility/2006" xmlns:o="urn:schemas-microsoft-com:office:office" xmlns:r="http://schemas.openxmlformats.org/officeDocument/2006/relationships" xmlns:m="http://schemas.openxmlformats.org/officeDocument/2006/math" xmlns:v="urn:schemas-microsoft-com:vml" xmlns:wp14="http://schemas.microsoft.com/office/word/2010/wordprocessingDrawing" xmlns:wp="http://schemas.openxmlformats.org/drawingml/2006/wordprocessingDrawing" xmlns:w10="urn:schemas-microsoft-com:office:word" xmlns:w="http://schemas.openxmlformats.org/wordprocessingml/2006/main" xmlns:w14="http://schemas.microsoft.com/office/word/2010/wordml" xmlns:w15="http://schemas.microsoft.com/office/word/2012/wordml" xmlns:w16se="http://schemas.microsoft.com/office/word/2015/wordml/symex" xmlns:wpg="http://schemas.microsoft.com/office/word/2010/wordprocessingGroup" xmlns:wpi="http://schemas.microsoft.com/office/word/2010/wordprocessingInk" xmlns:wne="http://schemas.microsoft.com/office/word/2006/wordml" xmlns:wps="http://schemas.microsoft.com/office/word/2010/wordprocessingShape" mc:Ignorable="w14 w15 w16se wp14">
-  <w:footnote w:type="separator" w:id="-1">
-    <w:p>
-      <w:r>
-        <w:separator/>
-      </w:r>
-    </w:p>
-  </w:footnote>
-  <w:footnote w:type="continuationSeparator" w:id="0">
-    <w:p>
-      <w:r>
-        <w:continuationSeparator/>
-      </w:r>
-    </w:p>
-  </w:footnote>
-</w:footnotes>
-</file>
-
 <file path=word/numbering.xml><?xml version="1.0" encoding="utf-8"?>
-<w:numbering xmlns:wpc="http://schemas.microsoft.com/office/word/2010/wordprocessingCanvas" xmlns:cx="http://schemas.microsoft.com/office/drawing/2014/chartex" xmlns:cx1="http://schemas.microsoft.com/office/drawing/2015/9/8/chartex" xmlns:mc="http://schemas.openxmlformats.org/markup-compatibility/2006" xmlns:o="urn:schemas-microsoft-com:office:office" xmlns:r="http://schemas.openxmlformats.org/officeDocument/2006/relationships" xmlns:m="http://schemas.openxmlformats.org/officeDocument/2006/math" xmlns:v="urn:schemas-microsoft-com:vml" xmlns:wp14="http://schemas.microsoft.com/office/word/2010/wordprocessingDrawing" xmlns:wp="http://schemas.openxmlformats.org/drawingml/2006/wordprocessingDrawing" xmlns:w10="urn:schemas-microsoft-com:office:word" xmlns:w="http://schemas.openxmlformats.org/wordprocessingml/2006/main" xmlns:w14="http://schemas.microsoft.com/office/word/2010/wordml" xmlns:w15="http://schemas.microsoft.com/office/word/2012/wordml" xmlns:w16se="http://schemas.microsoft.com/office/word/2015/wordml/symex" xmlns:wpg="http://schemas.microsoft.com/office/word/2010/wordprocessingGroup" xmlns:wpi="http://schemas.microsoft.com/office/word/2010/wordprocessingInk" xmlns:wne="http://schemas.microsoft.com/office/word/2006/wordml" xmlns:wps="http://schemas.microsoft.com/office/word/2010/wordprocessingShape" mc:Ignorable="w14 w15 w16se wp14">
-  <w:abstractNum w:abstractNumId="0" w15:restartNumberingAfterBreak="0">
-    <w:nsid w:val="14A81E65"/>
-    <w:multiLevelType w:val="hybridMultilevel"/>
-    <w:tmpl w:val="695ED1DE"/>
-    <w:lvl w:ilvl="0" w:tplc="0421000F">
+<w:numbering xmlns:w="http://schemas.openxmlformats.org/wordprocessingml/2006/main" xmlns:o="urn:schemas-microsoft-com:office:office" xmlns:r="http://schemas.openxmlformats.org/officeDocument/2006/relationships" xmlns:v="urn:schemas-microsoft-com:vml">
+  <w:abstractNum w:abstractNumId="1">
+    <w:lvl w:ilvl="0">
       <w:start w:val="1"/>
-      <w:numFmt w:val="decimal"/>
+      <w:numFmt w:val="lowerLetter"/>
       <w:lvlText w:val="%1."/>
       <w:lvlJc w:val="left"/>
       <w:pPr>
-        <w:ind w:left="1440" w:hanging="360"/>
+        <w:ind w:left="1080" w:hanging="360"/>
       </w:pPr>
     </w:lvl>
-    <w:lvl w:ilvl="1" w:tplc="04210019" w:tentative="1">
+    <w:lvl w:ilvl="1">
       <w:start w:val="1"/>
       <w:numFmt w:val="lowerLetter"/>
       <w:lvlText w:val="%2."/>
       <w:lvlJc w:val="left"/>
       <w:pPr>
-        <w:ind w:left="2160" w:hanging="360"/>
+        <w:ind w:left="1800" w:hanging="360"/>
       </w:pPr>
     </w:lvl>
-    <w:lvl w:ilvl="2" w:tplc="0421001B" w:tentative="1">
+    <w:lvl w:ilvl="2">
       <w:start w:val="1"/>
       <w:numFmt w:val="lowerRoman"/>
       <w:lvlText w:val="%3."/>
       <w:lvlJc w:val="right"/>
       <w:pPr>
-        <w:ind w:left="2880" w:hanging="180"/>
+        <w:ind w:left="2520" w:hanging="180"/>
       </w:pPr>
     </w:lvl>
-    <w:lvl w:ilvl="3" w:tplc="0421000F" w:tentative="1">
+    <w:lvl w:ilvl="3">
       <w:start w:val="1"/>
       <w:numFmt w:val="decimal"/>
       <w:lvlText w:val="%4."/>
       <w:lvlJc w:val="left"/>
       <w:pPr>
-        <w:ind w:left="3600" w:hanging="360"/>
+        <w:ind w:left="3240" w:hanging="360"/>
       </w:pPr>
     </w:lvl>
-    <w:lvl w:ilvl="4" w:tplc="04210019" w:tentative="1">
+    <w:lvl w:ilvl="4">
       <w:start w:val="1"/>
       <w:numFmt w:val="lowerLetter"/>
       <w:lvlText w:val="%5."/>
       <w:lvlJc w:val="left"/>
       <w:pPr>
-        <w:ind w:left="4320" w:hanging="360"/>
+        <w:ind w:left="3960" w:hanging="360"/>
       </w:pPr>
     </w:lvl>
-    <w:lvl w:ilvl="5" w:tplc="0421001B" w:tentative="1">
+    <w:lvl w:ilvl="5">
       <w:start w:val="1"/>
       <w:numFmt w:val="lowerRoman"/>
       <w:lvlText w:val="%6."/>
       <w:lvlJc w:val="right"/>
       <w:pPr>
-        <w:ind w:left="5040" w:hanging="180"/>
+        <w:ind w:left="4680" w:hanging="180"/>
       </w:pPr>
     </w:lvl>
-    <w:lvl w:ilvl="6" w:tplc="0421000F" w:tentative="1">
+    <w:lvl w:ilvl="6">
       <w:start w:val="1"/>
       <w:numFmt w:val="decimal"/>
       <w:lvlText w:val="%7."/>
       <w:lvlJc w:val="left"/>
       <w:pPr>
-        <w:ind w:left="5760" w:hanging="360"/>
+        <w:ind w:left="5400" w:hanging="360"/>
       </w:pPr>
     </w:lvl>
-    <w:lvl w:ilvl="7" w:tplc="04210019" w:tentative="1">
+    <w:lvl w:ilvl="7">
       <w:start w:val="1"/>
       <w:numFmt w:val="lowerLetter"/>
       <w:lvlText w:val="%8."/>
       <w:lvlJc w:val="left"/>
       <w:pPr>
-        <w:ind w:left="6480" w:hanging="360"/>
+        <w:ind w:left="6120" w:hanging="360"/>
       </w:pPr>
     </w:lvl>
-    <w:lvl w:ilvl="8" w:tplc="0421001B" w:tentative="1">
+    <w:lvl w:ilvl="8">
       <w:start w:val="1"/>
       <w:numFmt w:val="lowerRoman"/>
       <w:lvlText w:val="%9."/>
       <w:lvlJc w:val="right"/>
       <w:pPr>
-        <w:ind w:left="7200" w:hanging="180"/>
+        <w:ind w:left="6840" w:hanging="180"/>
       </w:pPr>
     </w:lvl>
   </w:abstractNum>
-  <w:abstractNum w:abstractNumId="1" w15:restartNumberingAfterBreak="0">
-    <w:nsid w:val="14CB58EF"/>
-    <w:multiLevelType w:val="hybridMultilevel"/>
-    <w:tmpl w:val="0D56228A"/>
-    <w:lvl w:ilvl="0" w:tplc="0421000F">
+  <w:abstractNum w:abstractNumId="2">
+    <w:lvl w:ilvl="0">
       <w:start w:val="1"/>
-      <w:numFmt w:val="decimal"/>
-      <w:lvlText w:val="%1."/>
+      <w:numFmt w:val="none"/>
+      <w:suff w:val="nothing"/>
+      <w:lvlText w:val=""/>
       <w:lvlJc w:val="left"/>
       <w:pPr>
-        <w:ind w:left="1440" w:hanging="360"/>
+        <w:ind w:left="0" w:hanging="0"/>
       </w:pPr>
     </w:lvl>
-    <w:lvl w:ilvl="1" w:tplc="04210019" w:tentative="1">
+    <w:lvl w:ilvl="1">
       <w:start w:val="1"/>
-      <w:numFmt w:val="lowerLetter"/>
-      <w:lvlText w:val="%2."/>
+      <w:numFmt w:val="none"/>
+      <w:suff w:val="nothing"/>
+      <w:lvlText w:val=""/>
       <w:lvlJc w:val="left"/>
       <w:pPr>
-        <w:ind w:left="2160" w:hanging="360"/>
+        <w:ind w:left="0" w:hanging="0"/>
       </w:pPr>
     </w:lvl>
-    <w:lvl w:ilvl="2" w:tplc="0421001B" w:tentative="1">
+    <w:lvl w:ilvl="2">
       <w:start w:val="1"/>
-      <w:numFmt w:val="lowerRoman"/>
-      <w:lvlText w:val="%3."/>
-      <w:lvlJc w:val="right"/>
-      <w:pPr>
-        <w:ind w:left="2880" w:hanging="180"/>
+      <w:numFmt w:val="none"/>
+      <w:suff w:val="nothing"/>
+      <w:lvlText w:val=""/>
+      <w:lvlJc w:val="left"/>
+      <w:pPr>
+        <w:ind w:left="0" w:hanging="0"/>
       </w:pPr>
     </w:lvl>
-    <w:lvl w:ilvl="3" w:tplc="0421000F" w:tentative="1">
+    <w:lvl w:ilvl="3">
       <w:start w:val="1"/>
-      <w:numFmt w:val="decimal"/>
-      <w:lvlText w:val="%4."/>
+      <w:numFmt w:val="none"/>
+      <w:suff w:val="nothing"/>
+      <w:lvlText w:val=""/>
       <w:lvlJc w:val="left"/>
       <w:pPr>
-        <w:ind w:left="3600" w:hanging="360"/>
+        <w:ind w:left="0" w:hanging="0"/>
       </w:pPr>
     </w:lvl>
-    <w:lvl w:ilvl="4" w:tplc="04210019" w:tentative="1">
+    <w:lvl w:ilvl="4">
       <w:start w:val="1"/>
-      <w:numFmt w:val="lowerLetter"/>
-      <w:lvlText w:val="%5."/>
+      <w:numFmt w:val="none"/>
+      <w:suff w:val="nothing"/>
+      <w:lvlText w:val=""/>
       <w:lvlJc w:val="left"/>
       <w:pPr>
-        <w:ind w:left="4320" w:hanging="360"/>
+        <w:ind w:left="0" w:hanging="0"/>
       </w:pPr>
     </w:lvl>
-    <w:lvl w:ilvl="5" w:tplc="0421001B" w:tentative="1">
+    <w:lvl w:ilvl="5">
       <w:start w:val="1"/>
-      <w:numFmt w:val="lowerRoman"/>
-      <w:lvlText w:val="%6."/>
-      <w:lvlJc w:val="right"/>
-      <w:pPr>
-        <w:ind w:left="5040" w:hanging="180"/>
+      <w:numFmt w:val="none"/>
+      <w:suff w:val="nothing"/>
+      <w:lvlText w:val=""/>
+      <w:lvlJc w:val="left"/>
+      <w:pPr>
+        <w:ind w:left="0" w:hanging="0"/>
       </w:pPr>
     </w:lvl>
-    <w:lvl w:ilvl="6" w:tplc="0421000F" w:tentative="1">
+    <w:lvl w:ilvl="6">
       <w:start w:val="1"/>
-      <w:numFmt w:val="decimal"/>
-      <w:lvlText w:val="%7."/>
+      <w:numFmt w:val="none"/>
+      <w:suff w:val="nothing"/>
+      <w:lvlText w:val=""/>
       <w:lvlJc w:val="left"/>
       <w:pPr>
-        <w:ind w:left="5760" w:hanging="360"/>
+        <w:ind w:left="0" w:hanging="0"/>
       </w:pPr>
     </w:lvl>
-    <w:lvl w:ilvl="7" w:tplc="04210019" w:tentative="1">
+    <w:lvl w:ilvl="7">
       <w:start w:val="1"/>
-      <w:numFmt w:val="lowerLetter"/>
-      <w:lvlText w:val="%8."/>
+      <w:numFmt w:val="none"/>
+      <w:suff w:val="nothing"/>
+      <w:lvlText w:val=""/>
       <w:lvlJc w:val="left"/>
       <w:pPr>
-        <w:ind w:left="6480" w:hanging="360"/>
+        <w:ind w:left="0" w:hanging="0"/>
       </w:pPr>
     </w:lvl>
-    <w:lvl w:ilvl="8" w:tplc="0421001B" w:tentative="1">
+    <w:lvl w:ilvl="8">
       <w:start w:val="1"/>
-      <w:numFmt w:val="lowerRoman"/>
-      <w:lvlText w:val="%9."/>
-      <w:lvlJc w:val="right"/>
-      <w:pPr>
-        <w:ind w:left="7200" w:hanging="180"/>
-      </w:pPr>
-    </w:lvl>
-  </w:abstractNum>
-  <w:abstractNum w:abstractNumId="2" w15:restartNumberingAfterBreak="0">
-    <w:nsid w:val="406E796C"/>
-    <w:multiLevelType w:val="hybridMultilevel"/>
-    <w:tmpl w:val="B570388C"/>
-    <w:lvl w:ilvl="0" w:tplc="33080032">
-      <w:start w:val="1"/>
-      <w:numFmt w:val="upperLetter"/>
-      <w:lvlText w:val="%1."/>
+      <w:numFmt w:val="none"/>
+      <w:suff w:val="nothing"/>
+      <w:lvlText w:val=""/>
       <w:lvlJc w:val="left"/>
       <w:pPr>
-        <w:ind w:left="1080" w:hanging="360"/>
-      </w:pPr>
-      <w:rPr>
-        <w:rFonts w:hint="default"/>
-      </w:rPr>
-    </w:lvl>
-    <w:lvl w:ilvl="1" w:tplc="04210019" w:tentative="1">
-      <w:start w:val="1"/>
-      <w:numFmt w:val="lowerLetter"/>
-      <w:lvlText w:val="%2."/>
-      <w:lvlJc w:val="left"/>
-      <w:pPr>
-        <w:ind w:left="1800" w:hanging="360"/>
-      </w:pPr>
-    </w:lvl>
-    <w:lvl w:ilvl="2" w:tplc="0421001B" w:tentative="1">
-      <w:start w:val="1"/>
-      <w:numFmt w:val="lowerRoman"/>
-      <w:lvlText w:val="%3."/>
-      <w:lvlJc w:val="right"/>
-      <w:pPr>
-        <w:ind w:left="2520" w:hanging="180"/>
-      </w:pPr>
-    </w:lvl>
-    <w:lvl w:ilvl="3" w:tplc="0421000F" w:tentative="1">
-      <w:start w:val="1"/>
-      <w:numFmt w:val="decimal"/>
-      <w:lvlText w:val="%4."/>
-      <w:lvlJc w:val="left"/>
-      <w:pPr>
-        <w:ind w:left="3240" w:hanging="360"/>
-      </w:pPr>
-    </w:lvl>
-    <w:lvl w:ilvl="4" w:tplc="04210019" w:tentative="1">
-      <w:start w:val="1"/>
-      <w:numFmt w:val="lowerLetter"/>
-      <w:lvlText w:val="%5."/>
-      <w:lvlJc w:val="left"/>
-      <w:pPr>
-        <w:ind w:left="3960" w:hanging="360"/>
-      </w:pPr>
-    </w:lvl>
-    <w:lvl w:ilvl="5" w:tplc="0421001B" w:tentative="1">
-      <w:start w:val="1"/>
-      <w:numFmt w:val="lowerRoman"/>
-      <w:lvlText w:val="%6."/>
-      <w:lvlJc w:val="right"/>
-      <w:pPr>
-        <w:ind w:left="4680" w:hanging="180"/>
-      </w:pPr>
-    </w:lvl>
-    <w:lvl w:ilvl="6" w:tplc="0421000F" w:tentative="1">
-      <w:start w:val="1"/>
-      <w:numFmt w:val="decimal"/>
-      <w:lvlText w:val="%7."/>
-      <w:lvlJc w:val="left"/>
-      <w:pPr>
-        <w:ind w:left="5400" w:hanging="360"/>
-      </w:pPr>
-    </w:lvl>
-    <w:lvl w:ilvl="7" w:tplc="04210019" w:tentative="1">
-      <w:start w:val="1"/>
-      <w:numFmt w:val="lowerLetter"/>
-      <w:lvlText w:val="%8."/>
-      <w:lvlJc w:val="left"/>
-      <w:pPr>
-        <w:ind w:left="6120" w:hanging="360"/>
-      </w:pPr>
-    </w:lvl>
-    <w:lvl w:ilvl="8" w:tplc="0421001B" w:tentative="1">
-      <w:start w:val="1"/>
-      <w:numFmt w:val="lowerRoman"/>
-      <w:lvlText w:val="%9."/>
-      <w:lvlJc w:val="right"/>
-      <w:pPr>
-        <w:ind w:left="6840" w:hanging="180"/>
-      </w:pPr>
-    </w:lvl>
-  </w:abstractNum>
-  <w:abstractNum w:abstractNumId="3" w15:restartNumberingAfterBreak="0">
-    <w:nsid w:val="78D314E4"/>
-    <w:multiLevelType w:val="hybridMultilevel"/>
-    <w:tmpl w:val="FC90A630"/>
-    <w:lvl w:ilvl="0" w:tplc="3FB220A0">
-      <w:start w:val="1"/>
-      <w:numFmt w:val="lowerLetter"/>
-      <w:lvlText w:val="%1."/>
-      <w:lvlJc w:val="left"/>
-      <w:pPr>
-        <w:ind w:left="1080" w:hanging="360"/>
-      </w:pPr>
-      <w:rPr>
-        <w:rFonts w:hint="default"/>
-      </w:rPr>
-    </w:lvl>
-    <w:lvl w:ilvl="1" w:tplc="04210019" w:tentative="1">
-      <w:start w:val="1"/>
-      <w:numFmt w:val="lowerLetter"/>
-      <w:lvlText w:val="%2."/>
-      <w:lvlJc w:val="left"/>
-      <w:pPr>
-        <w:ind w:left="1800" w:hanging="360"/>
-      </w:pPr>
-    </w:lvl>
-    <w:lvl w:ilvl="2" w:tplc="0421001B" w:tentative="1">
-      <w:start w:val="1"/>
-      <w:numFmt w:val="lowerRoman"/>
-      <w:lvlText w:val="%3."/>
-      <w:lvlJc w:val="right"/>
-      <w:pPr>
-        <w:ind w:left="2520" w:hanging="180"/>
-      </w:pPr>
-    </w:lvl>
-    <w:lvl w:ilvl="3" w:tplc="0421000F" w:tentative="1">
-      <w:start w:val="1"/>
-      <w:numFmt w:val="decimal"/>
-      <w:lvlText w:val="%4."/>
-      <w:lvlJc w:val="left"/>
-      <w:pPr>
-        <w:ind w:left="3240" w:hanging="360"/>
-      </w:pPr>
-    </w:lvl>
-    <w:lvl w:ilvl="4" w:tplc="04210019" w:tentative="1">
-      <w:start w:val="1"/>
-      <w:numFmt w:val="lowerLetter"/>
-      <w:lvlText w:val="%5."/>
-      <w:lvlJc w:val="left"/>
-      <w:pPr>
-        <w:ind w:left="3960" w:hanging="360"/>
-      </w:pPr>
-    </w:lvl>
-    <w:lvl w:ilvl="5" w:tplc="0421001B" w:tentative="1">
-      <w:start w:val="1"/>
-      <w:numFmt w:val="lowerRoman"/>
-      <w:lvlText w:val="%6."/>
-      <w:lvlJc w:val="right"/>
-      <w:pPr>
-        <w:ind w:left="4680" w:hanging="180"/>
-      </w:pPr>
-    </w:lvl>
-    <w:lvl w:ilvl="6" w:tplc="0421000F" w:tentative="1">
-      <w:start w:val="1"/>
-      <w:numFmt w:val="decimal"/>
-      <w:lvlText w:val="%7."/>
-      <w:lvlJc w:val="left"/>
-      <w:pPr>
-        <w:ind w:left="5400" w:hanging="360"/>
-      </w:pPr>
-    </w:lvl>
-    <w:lvl w:ilvl="7" w:tplc="04210019" w:tentative="1">
-      <w:start w:val="1"/>
-      <w:numFmt w:val="lowerLetter"/>
-      <w:lvlText w:val="%8."/>
-      <w:lvlJc w:val="left"/>
-      <w:pPr>
-        <w:ind w:left="6120" w:hanging="360"/>
-      </w:pPr>
-    </w:lvl>
-    <w:lvl w:ilvl="8" w:tplc="0421001B" w:tentative="1">
-      <w:start w:val="1"/>
-      <w:numFmt w:val="lowerRoman"/>
-      <w:lvlText w:val="%9."/>
-      <w:lvlJc w:val="right"/>
-      <w:pPr>
-        <w:ind w:left="6840" w:hanging="180"/>
+        <w:ind w:left="0" w:hanging="0"/>
       </w:pPr>
     </w:lvl>
   </w:abstractNum>
@@ -2238,45 +2151,35 @@
   <w:num w:numId="2">
     <w:abstractNumId w:val="2"/>
   </w:num>
-  <w:num w:numId="3">
-    <w:abstractNumId w:val="0"/>
-  </w:num>
-  <w:num w:numId="4">
-    <w:abstractNumId w:val="3"/>
-  </w:num>
 </w:numbering>
 </file>
 
 <file path=word/styles.xml><?xml version="1.0" encoding="utf-8"?>
-<w:styles xmlns:mc="http://schemas.openxmlformats.org/markup-compatibility/2006" xmlns:r="http://schemas.openxmlformats.org/officeDocument/2006/relationships" xmlns:w="http://schemas.openxmlformats.org/wordprocessingml/2006/main" xmlns:w14="http://schemas.microsoft.com/office/word/2010/wordml" xmlns:w15="http://schemas.microsoft.com/office/word/2012/wordml" xmlns:w16se="http://schemas.microsoft.com/office/word/2015/wordml/symex" mc:Ignorable="w14 w15 w16se">
+<w:styles xmlns:w="http://schemas.openxmlformats.org/wordprocessingml/2006/main" xmlns:w14="http://schemas.microsoft.com/office/word/2010/wordml" xmlns:mc="http://schemas.openxmlformats.org/markup-compatibility/2006" mc:Ignorable="w14">
   <w:docDefaults>
     <w:rPrDefault>
       <w:rPr>
-        <w:rFonts w:asciiTheme="minorHAnsi" w:eastAsiaTheme="minorHAnsi" w:hAnsiTheme="minorHAnsi" w:cstheme="minorBidi"/>
+        <w:rFonts w:ascii="Calibri" w:hAnsi="Calibri" w:eastAsia="Calibri" w:cs="" w:asciiTheme="minorHAnsi" w:cstheme="minorBidi" w:eastAsiaTheme="minorHAnsi" w:hAnsiTheme="minorHAnsi"/>
         <w:sz w:val="22"/>
         <w:szCs w:val="22"/>
         <w:lang w:val="en-US" w:eastAsia="en-US" w:bidi="ar-SA"/>
       </w:rPr>
     </w:rPrDefault>
     <w:pPrDefault>
-      <w:pPr>
-        <w:widowControl w:val="0"/>
-        <w:autoSpaceDE w:val="0"/>
-        <w:autoSpaceDN w:val="0"/>
-      </w:pPr>
+      <w:pPr/>
     </w:pPrDefault>
   </w:docDefaults>
   <w:latentStyles w:defLockedState="0" w:defUIPriority="99" w:defSemiHidden="0" w:defUnhideWhenUsed="0" w:defQFormat="0" w:count="371">
     <w:lsdException w:name="Normal" w:uiPriority="0" w:qFormat="1"/>
     <w:lsdException w:name="heading 1" w:uiPriority="9" w:qFormat="1"/>
-    <w:lsdException w:name="heading 2" w:semiHidden="1" w:uiPriority="9" w:unhideWhenUsed="1" w:qFormat="1"/>
-    <w:lsdException w:name="heading 3" w:semiHidden="1" w:uiPriority="9" w:unhideWhenUsed="1" w:qFormat="1"/>
-    <w:lsdException w:name="heading 4" w:semiHidden="1" w:uiPriority="9" w:unhideWhenUsed="1" w:qFormat="1"/>
-    <w:lsdException w:name="heading 5" w:semiHidden="1" w:uiPriority="9" w:unhideWhenUsed="1" w:qFormat="1"/>
-    <w:lsdException w:name="heading 6" w:semiHidden="1" w:uiPriority="9" w:unhideWhenUsed="1" w:qFormat="1"/>
-    <w:lsdException w:name="heading 7" w:semiHidden="1" w:uiPriority="9" w:unhideWhenUsed="1" w:qFormat="1"/>
-    <w:lsdException w:name="heading 8" w:semiHidden="1" w:uiPriority="9" w:unhideWhenUsed="1" w:qFormat="1"/>
-    <w:lsdException w:name="heading 9" w:semiHidden="1" w:uiPriority="9" w:unhideWhenUsed="1" w:qFormat="1"/>
+    <w:lsdException w:name="heading 2" w:uiPriority="9" w:semiHidden="1" w:unhideWhenUsed="1" w:qFormat="1"/>
+    <w:lsdException w:name="heading 3" w:uiPriority="9" w:semiHidden="1" w:unhideWhenUsed="1" w:qFormat="1"/>
+    <w:lsdException w:name="heading 4" w:uiPriority="9" w:semiHidden="1" w:unhideWhenUsed="1" w:qFormat="1"/>
+    <w:lsdException w:name="heading 5" w:uiPriority="9" w:semiHidden="1" w:unhideWhenUsed="1" w:qFormat="1"/>
+    <w:lsdException w:name="heading 6" w:uiPriority="9" w:semiHidden="1" w:unhideWhenUsed="1" w:qFormat="1"/>
+    <w:lsdException w:name="heading 7" w:uiPriority="9" w:semiHidden="1" w:unhideWhenUsed="1" w:qFormat="1"/>
+    <w:lsdException w:name="heading 8" w:uiPriority="9" w:semiHidden="1" w:unhideWhenUsed="1" w:qFormat="1"/>
+    <w:lsdException w:name="heading 9" w:uiPriority="9" w:semiHidden="1" w:unhideWhenUsed="1" w:qFormat="1"/>
     <w:lsdException w:name="index 1" w:semiHidden="1" w:unhideWhenUsed="1"/>
     <w:lsdException w:name="index 2" w:semiHidden="1" w:unhideWhenUsed="1"/>
     <w:lsdException w:name="index 3" w:semiHidden="1" w:unhideWhenUsed="1"/>
@@ -2286,22 +2189,22 @@
     <w:lsdException w:name="index 7" w:semiHidden="1" w:unhideWhenUsed="1"/>
     <w:lsdException w:name="index 8" w:semiHidden="1" w:unhideWhenUsed="1"/>
     <w:lsdException w:name="index 9" w:semiHidden="1" w:unhideWhenUsed="1"/>
-    <w:lsdException w:name="toc 1" w:semiHidden="1" w:uiPriority="39" w:unhideWhenUsed="1"/>
-    <w:lsdException w:name="toc 2" w:semiHidden="1" w:uiPriority="39" w:unhideWhenUsed="1"/>
-    <w:lsdException w:name="toc 3" w:semiHidden="1" w:uiPriority="39" w:unhideWhenUsed="1"/>
-    <w:lsdException w:name="toc 4" w:semiHidden="1" w:uiPriority="39" w:unhideWhenUsed="1"/>
-    <w:lsdException w:name="toc 5" w:semiHidden="1" w:uiPriority="39" w:unhideWhenUsed="1"/>
-    <w:lsdException w:name="toc 6" w:semiHidden="1" w:uiPriority="39" w:unhideWhenUsed="1"/>
-    <w:lsdException w:name="toc 7" w:semiHidden="1" w:uiPriority="39" w:unhideWhenUsed="1"/>
-    <w:lsdException w:name="toc 8" w:semiHidden="1" w:uiPriority="39" w:unhideWhenUsed="1"/>
-    <w:lsdException w:name="toc 9" w:semiHidden="1" w:uiPriority="39" w:unhideWhenUsed="1"/>
+    <w:lsdException w:name="toc 1" w:uiPriority="39" w:semiHidden="1" w:unhideWhenUsed="1"/>
+    <w:lsdException w:name="toc 2" w:uiPriority="39" w:semiHidden="1" w:unhideWhenUsed="1"/>
+    <w:lsdException w:name="toc 3" w:uiPriority="39" w:semiHidden="1" w:unhideWhenUsed="1"/>
+    <w:lsdException w:name="toc 4" w:uiPriority="39" w:semiHidden="1" w:unhideWhenUsed="1"/>
+    <w:lsdException w:name="toc 5" w:uiPriority="39" w:semiHidden="1" w:unhideWhenUsed="1"/>
+    <w:lsdException w:name="toc 6" w:uiPriority="39" w:semiHidden="1" w:unhideWhenUsed="1"/>
+    <w:lsdException w:name="toc 7" w:uiPriority="39" w:semiHidden="1" w:unhideWhenUsed="1"/>
+    <w:lsdException w:name="toc 8" w:uiPriority="39" w:semiHidden="1" w:unhideWhenUsed="1"/>
+    <w:lsdException w:name="toc 9" w:uiPriority="39" w:semiHidden="1" w:unhideWhenUsed="1"/>
     <w:lsdException w:name="Normal Indent" w:semiHidden="1" w:unhideWhenUsed="1"/>
     <w:lsdException w:name="footnote text" w:semiHidden="1" w:unhideWhenUsed="1"/>
     <w:lsdException w:name="annotation text" w:semiHidden="1" w:unhideWhenUsed="1"/>
     <w:lsdException w:name="header" w:semiHidden="1" w:unhideWhenUsed="1"/>
     <w:lsdException w:name="footer" w:semiHidden="1" w:unhideWhenUsed="1"/>
     <w:lsdException w:name="index heading" w:semiHidden="1" w:unhideWhenUsed="1"/>
-    <w:lsdException w:name="caption" w:semiHidden="1" w:uiPriority="35" w:unhideWhenUsed="1" w:qFormat="1"/>
+    <w:lsdException w:name="caption" w:uiPriority="35" w:semiHidden="1" w:unhideWhenUsed="1" w:qFormat="1"/>
     <w:lsdException w:name="table of figures" w:semiHidden="1" w:unhideWhenUsed="1"/>
     <w:lsdException w:name="envelope address" w:semiHidden="1" w:unhideWhenUsed="1"/>
     <w:lsdException w:name="envelope return" w:semiHidden="1" w:unhideWhenUsed="1"/>
@@ -2332,7 +2235,7 @@
     <w:lsdException w:name="Title" w:uiPriority="10" w:qFormat="1"/>
     <w:lsdException w:name="Closing" w:semiHidden="1" w:unhideWhenUsed="1"/>
     <w:lsdException w:name="Signature" w:semiHidden="1" w:unhideWhenUsed="1"/>
-    <w:lsdException w:name="Default Paragraph Font" w:semiHidden="1" w:uiPriority="1" w:unhideWhenUsed="1"/>
+    <w:lsdException w:name="Default Paragraph Font" w:uiPriority="1" w:semiHidden="1" w:unhideWhenUsed="1"/>
     <w:lsdException w:name="Body Text" w:semiHidden="1" w:unhideWhenUsed="1"/>
     <w:lsdException w:name="Body Text Indent" w:semiHidden="1" w:unhideWhenUsed="1"/>
     <w:lsdException w:name="List Continue" w:semiHidden="1" w:unhideWhenUsed="1"/>
@@ -2532,8 +2435,8 @@
     <w:lsdException w:name="Subtle Reference" w:uiPriority="31" w:qFormat="1"/>
     <w:lsdException w:name="Intense Reference" w:uiPriority="32" w:qFormat="1"/>
     <w:lsdException w:name="Book Title" w:uiPriority="33" w:qFormat="1"/>
-    <w:lsdException w:name="Bibliography" w:semiHidden="1" w:uiPriority="37" w:unhideWhenUsed="1"/>
-    <w:lsdException w:name="TOC Heading" w:semiHidden="1" w:uiPriority="39" w:unhideWhenUsed="1" w:qFormat="1"/>
+    <w:lsdException w:name="Bibliography" w:uiPriority="37" w:semiHidden="1" w:unhideWhenUsed="1"/>
+    <w:lsdException w:name="TOC Heading" w:uiPriority="39" w:semiHidden="1" w:unhideWhenUsed="1" w:qFormat="1"/>
     <w:lsdException w:name="Plain Table 1" w:uiPriority="41"/>
     <w:lsdException w:name="Plain Table 2" w:uiPriority="42"/>
     <w:lsdException w:name="Plain Table 3" w:uiPriority="43"/>
@@ -2639,23 +2542,32 @@
     <w:lsdException w:name="List Table 6 Colorful Accent 6" w:uiPriority="51"/>
     <w:lsdException w:name="List Table 7 Colorful Accent 6" w:uiPriority="52"/>
   </w:latentStyles>
-  <w:style w:type="paragraph" w:default="1" w:styleId="Normal">
+  <w:style w:type="paragraph" w:styleId="Normal" w:default="1">
     <w:name w:val="Normal"/>
     <w:qFormat/>
-    <w:rsid w:val="000D5BD3"/>
+    <w:rsid w:val="000d5bd3"/>
+    <w:pPr>
+      <w:widowControl/>
+      <w:bidi w:val="0"/>
+      <w:jc w:val="left"/>
+    </w:pPr>
     <w:rPr>
-      <w:rFonts w:ascii="Arial" w:eastAsia="Arial" w:hAnsi="Arial" w:cs="Times New Roman"/>
+      <w:rFonts w:ascii="Arial" w:hAnsi="Arial" w:eastAsia="Arial" w:cs="Times New Roman"/>
+      <w:color w:val="auto"/>
+      <w:sz w:val="22"/>
+      <w:szCs w:val="22"/>
+      <w:lang w:val="en-US" w:eastAsia="en-US" w:bidi="ar-SA"/>
     </w:rPr>
   </w:style>
   <w:style w:type="paragraph" w:styleId="Heading1">
-    <w:name w:val="heading 1"/>
+    <w:name w:val="Heading 1"/>
     <w:basedOn w:val="Normal"/>
     <w:uiPriority w:val="9"/>
     <w:qFormat/>
-    <w:rsid w:val="000D5BD3"/>
+    <w:rsid w:val="000d5bd3"/>
     <w:pPr>
-      <w:spacing w:before="92"/>
-      <w:ind w:left="1653" w:right="1518"/>
+      <w:spacing w:before="92" w:after="0"/>
+      <w:ind w:left="1653" w:right="1518" w:hanging="0"/>
       <w:jc w:val="center"/>
       <w:outlineLvl w:val="0"/>
     </w:pPr>
@@ -2666,11 +2578,154 @@
       <w:szCs w:val="24"/>
     </w:rPr>
   </w:style>
-  <w:style w:type="character" w:default="1" w:styleId="DefaultParagraphFont">
+  <w:style w:type="character" w:styleId="DefaultParagraphFont" w:default="1">
     <w:name w:val="Default Paragraph Font"/>
     <w:uiPriority w:val="1"/>
     <w:semiHidden/>
     <w:unhideWhenUsed/>
+    <w:qFormat/>
+    <w:rPr/>
+  </w:style>
+  <w:style w:type="character" w:styleId="HeaderChar" w:customStyle="1">
+    <w:name w:val="Header Char"/>
+    <w:basedOn w:val="DefaultParagraphFont"/>
+    <w:link w:val="Header"/>
+    <w:uiPriority w:val="99"/>
+    <w:qFormat/>
+    <w:rsid w:val="00c849f3"/>
+    <w:rPr>
+      <w:rFonts w:ascii="Arial" w:hAnsi="Arial" w:eastAsia="Arial" w:cs="Times New Roman"/>
+    </w:rPr>
+  </w:style>
+  <w:style w:type="character" w:styleId="FooterChar" w:customStyle="1">
+    <w:name w:val="Footer Char"/>
+    <w:basedOn w:val="DefaultParagraphFont"/>
+    <w:link w:val="Footer"/>
+    <w:uiPriority w:val="99"/>
+    <w:qFormat/>
+    <w:rsid w:val="00c849f3"/>
+    <w:rPr>
+      <w:rFonts w:ascii="Arial" w:hAnsi="Arial" w:eastAsia="Arial" w:cs="Times New Roman"/>
+    </w:rPr>
+  </w:style>
+  <w:style w:type="paragraph" w:styleId="Heading">
+    <w:name w:val="Heading"/>
+    <w:basedOn w:val="Normal"/>
+    <w:next w:val="TextBody"/>
+    <w:qFormat/>
+    <w:pPr>
+      <w:keepNext/>
+      <w:spacing w:before="240" w:after="120"/>
+    </w:pPr>
+    <w:rPr>
+      <w:rFonts w:ascii="Liberation Sans" w:hAnsi="Liberation Sans" w:eastAsia="Arial Unicode MS" w:cs="Arial Unicode MS"/>
+      <w:sz w:val="28"/>
+      <w:szCs w:val="28"/>
+    </w:rPr>
+  </w:style>
+  <w:style w:type="paragraph" w:styleId="TextBody">
+    <w:name w:val="Body Text"/>
+    <w:basedOn w:val="Normal"/>
+    <w:uiPriority w:val="1"/>
+    <w:qFormat/>
+    <w:rsid w:val="000d5bd3"/>
+    <w:pPr/>
+    <w:rPr>
+      <w:sz w:val="24"/>
+      <w:szCs w:val="24"/>
+    </w:rPr>
+  </w:style>
+  <w:style w:type="paragraph" w:styleId="List">
+    <w:name w:val="List"/>
+    <w:basedOn w:val="TextBody"/>
+    <w:pPr/>
+    <w:rPr/>
+  </w:style>
+  <w:style w:type="paragraph" w:styleId="Caption">
+    <w:name w:val="Caption"/>
+    <w:basedOn w:val="Normal"/>
+    <w:qFormat/>
+    <w:pPr>
+      <w:suppressLineNumbers/>
+      <w:spacing w:before="120" w:after="120"/>
+    </w:pPr>
+    <w:rPr>
+      <w:i/>
+      <w:iCs/>
+      <w:sz w:val="24"/>
+      <w:szCs w:val="24"/>
+    </w:rPr>
+  </w:style>
+  <w:style w:type="paragraph" w:styleId="Index">
+    <w:name w:val="Index"/>
+    <w:basedOn w:val="Normal"/>
+    <w:qFormat/>
+    <w:pPr>
+      <w:suppressLineNumbers/>
+    </w:pPr>
+    <w:rPr/>
+  </w:style>
+  <w:style w:type="paragraph" w:styleId="ListParagraph">
+    <w:name w:val="List Paragraph"/>
+    <w:basedOn w:val="Normal"/>
+    <w:uiPriority w:val="1"/>
+    <w:qFormat/>
+    <w:rsid w:val="000d5bd3"/>
+    <w:pPr/>
+    <w:rPr/>
+  </w:style>
+  <w:style w:type="paragraph" w:styleId="TableParagraph" w:customStyle="1">
+    <w:name w:val="Table Paragraph"/>
+    <w:basedOn w:val="Normal"/>
+    <w:uiPriority w:val="1"/>
+    <w:qFormat/>
+    <w:rsid w:val="000d5bd3"/>
+    <w:pPr/>
+    <w:rPr/>
+  </w:style>
+  <w:style w:type="paragraph" w:styleId="Header">
+    <w:name w:val="Header"/>
+    <w:basedOn w:val="Normal"/>
+    <w:link w:val="HeaderChar"/>
+    <w:uiPriority w:val="99"/>
+    <w:unhideWhenUsed/>
+    <w:rsid w:val="00c849f3"/>
+    <w:pPr>
+      <w:tabs>
+        <w:tab w:val="center" w:pos="4680" w:leader="none"/>
+        <w:tab w:val="right" w:pos="9360" w:leader="none"/>
+      </w:tabs>
+    </w:pPr>
+    <w:rPr/>
+  </w:style>
+  <w:style w:type="paragraph" w:styleId="Footer">
+    <w:name w:val="Footer"/>
+    <w:basedOn w:val="Normal"/>
+    <w:link w:val="FooterChar"/>
+    <w:uiPriority w:val="99"/>
+    <w:unhideWhenUsed/>
+    <w:rsid w:val="00c849f3"/>
+    <w:pPr>
+      <w:tabs>
+        <w:tab w:val="center" w:pos="4680" w:leader="none"/>
+        <w:tab w:val="right" w:pos="9360" w:leader="none"/>
+      </w:tabs>
+    </w:pPr>
+    <w:rPr/>
+  </w:style>
+  <w:style w:type="paragraph" w:styleId="FrameContents">
+    <w:name w:val="Frame Contents"/>
+    <w:basedOn w:val="Normal"/>
+    <w:qFormat/>
+    <w:pPr/>
+    <w:rPr/>
+  </w:style>
+  <w:style w:type="numbering" w:styleId="NoList" w:default="1">
+    <w:name w:val="No List"/>
+    <w:uiPriority w:val="99"/>
+    <w:semiHidden/>
+    <w:unhideWhenUsed/>
+    <w:qFormat/>
   </w:style>
   <w:style w:type="table" w:default="1" w:styleId="TableNormal">
     <w:name w:val="Normal Table"/>
@@ -2686,85 +2741,6 @@
         <w:right w:w="108" w:type="dxa"/>
       </w:tblCellMar>
     </w:tblPr>
-  </w:style>
-  <w:style w:type="numbering" w:default="1" w:styleId="NoList">
-    <w:name w:val="No List"/>
-    <w:uiPriority w:val="99"/>
-    <w:semiHidden/>
-    <w:unhideWhenUsed/>
-  </w:style>
-  <w:style w:type="paragraph" w:styleId="BodyText">
-    <w:name w:val="Body Text"/>
-    <w:basedOn w:val="Normal"/>
-    <w:uiPriority w:val="1"/>
-    <w:qFormat/>
-    <w:rsid w:val="000D5BD3"/>
-    <w:rPr>
-      <w:sz w:val="24"/>
-      <w:szCs w:val="24"/>
-    </w:rPr>
-  </w:style>
-  <w:style w:type="paragraph" w:styleId="ListParagraph">
-    <w:name w:val="List Paragraph"/>
-    <w:basedOn w:val="Normal"/>
-    <w:uiPriority w:val="1"/>
-    <w:qFormat/>
-    <w:rsid w:val="000D5BD3"/>
-  </w:style>
-  <w:style w:type="paragraph" w:customStyle="1" w:styleId="TableParagraph">
-    <w:name w:val="Table Paragraph"/>
-    <w:basedOn w:val="Normal"/>
-    <w:uiPriority w:val="1"/>
-    <w:qFormat/>
-    <w:rsid w:val="000D5BD3"/>
-  </w:style>
-  <w:style w:type="paragraph" w:styleId="Header">
-    <w:name w:val="header"/>
-    <w:basedOn w:val="Normal"/>
-    <w:link w:val="HeaderChar"/>
-    <w:uiPriority w:val="99"/>
-    <w:unhideWhenUsed/>
-    <w:rsid w:val="00C849F3"/>
-    <w:pPr>
-      <w:tabs>
-        <w:tab w:val="center" w:pos="4680"/>
-        <w:tab w:val="right" w:pos="9360"/>
-      </w:tabs>
-    </w:pPr>
-  </w:style>
-  <w:style w:type="character" w:customStyle="1" w:styleId="HeaderChar">
-    <w:name w:val="Header Char"/>
-    <w:basedOn w:val="DefaultParagraphFont"/>
-    <w:link w:val="Header"/>
-    <w:uiPriority w:val="99"/>
-    <w:rsid w:val="00C849F3"/>
-    <w:rPr>
-      <w:rFonts w:ascii="Arial" w:eastAsia="Arial" w:hAnsi="Arial" w:cs="Times New Roman"/>
-    </w:rPr>
-  </w:style>
-  <w:style w:type="paragraph" w:styleId="Footer">
-    <w:name w:val="footer"/>
-    <w:basedOn w:val="Normal"/>
-    <w:link w:val="FooterChar"/>
-    <w:uiPriority w:val="99"/>
-    <w:unhideWhenUsed/>
-    <w:rsid w:val="00C849F3"/>
-    <w:pPr>
-      <w:tabs>
-        <w:tab w:val="center" w:pos="4680"/>
-        <w:tab w:val="right" w:pos="9360"/>
-      </w:tabs>
-    </w:pPr>
-  </w:style>
-  <w:style w:type="character" w:customStyle="1" w:styleId="FooterChar">
-    <w:name w:val="Footer Char"/>
-    <w:basedOn w:val="DefaultParagraphFont"/>
-    <w:link w:val="Footer"/>
-    <w:uiPriority w:val="99"/>
-    <w:rsid w:val="00C849F3"/>
-    <w:rPr>
-      <w:rFonts w:ascii="Arial" w:eastAsia="Arial" w:hAnsi="Arial" w:cs="Times New Roman"/>
-    </w:rPr>
   </w:style>
 </w:styles>
 </file>

</xml_diff>